<commit_message>
sprint 3 - matrices con caratula ok
</commit_message>
<xml_diff>
--- a/6-Matriz de Interesados - UTN - 2023.docx
+++ b/6-Matriz de Interesados - UTN - 2023.docx
@@ -151,21 +151,8 @@
           <w:sz w:val="36"/>
           <w:szCs w:val="36"/>
         </w:rPr>
-        <w:t xml:space="preserve">PROYECTO: </w:t>
+        <w:t>PROYECTO:</w:t>
       </w:r>
-      <w:proofErr w:type="gramStart"/>
-      <w:r>
-        <w:rPr>
-          <w:rFonts w:ascii="Arial" w:eastAsia="Arial" w:hAnsi="Arial" w:cs="Arial"/>
-          <w:b/>
-          <w:i/>
-          <w:color w:val="000000"/>
-          <w:sz w:val="36"/>
-          <w:szCs w:val="36"/>
-        </w:rPr>
-        <w:t>“ ”</w:t>
-      </w:r>
-      <w:proofErr w:type="gramEnd"/>
     </w:p>
     <w:p>
       <w:pPr>
@@ -188,6 +175,50 @@
           <w:szCs w:val="36"/>
         </w:rPr>
       </w:pPr>
+      <w:r>
+        <w:rPr>
+          <w:rFonts w:ascii="Arial" w:eastAsia="Arial" w:hAnsi="Arial" w:cs="Arial"/>
+          <w:b/>
+          <w:i/>
+          <w:color w:val="000000"/>
+          <w:sz w:val="36"/>
+          <w:szCs w:val="36"/>
+        </w:rPr>
+        <w:t xml:space="preserve">“Desarrollo de un Sistema de Información </w:t>
+      </w:r>
+    </w:p>
+    <w:p>
+      <w:pPr>
+        <w:widowControl w:val="0"/>
+        <w:pBdr>
+          <w:top w:val="nil"/>
+          <w:left w:val="nil"/>
+          <w:bottom w:val="nil"/>
+          <w:right w:val="nil"/>
+          <w:between w:val="nil"/>
+        </w:pBdr>
+        <w:spacing w:before="40" w:after="40"/>
+        <w:jc w:val="center"/>
+        <w:rPr>
+          <w:rFonts w:ascii="Arial" w:eastAsia="Arial" w:hAnsi="Arial" w:cs="Arial"/>
+          <w:b/>
+          <w:i/>
+          <w:color w:val="000000"/>
+          <w:sz w:val="36"/>
+          <w:szCs w:val="36"/>
+        </w:rPr>
+      </w:pPr>
+      <w:r>
+        <w:rPr>
+          <w:rFonts w:ascii="Arial" w:eastAsia="Arial" w:hAnsi="Arial" w:cs="Arial"/>
+          <w:b/>
+          <w:i/>
+          <w:color w:val="000000"/>
+          <w:sz w:val="36"/>
+          <w:szCs w:val="36"/>
+        </w:rPr>
+        <w:t>para la Gestión de Nivel de Agua (SIGNA)”</w:t>
+      </w:r>
     </w:p>
     <w:p>
       <w:pPr>
@@ -407,7 +438,7 @@
                 <w:rFonts w:ascii="Arial" w:eastAsia="Arial" w:hAnsi="Arial" w:cs="Arial"/>
                 <w:color w:val="000000"/>
               </w:rPr>
-              <w:t>999999-9</w:t>
+              <w:t>175.645-0</w:t>
             </w:r>
           </w:p>
         </w:tc>
@@ -438,7 +469,7 @@
                 <w:rFonts w:ascii="Arial" w:eastAsia="Arial" w:hAnsi="Arial" w:cs="Arial"/>
                 <w:color w:val="000000"/>
               </w:rPr>
-              <w:t>Apellido, Nombre</w:t>
+              <w:t>Piatti Castro, Marco Augusto</w:t>
             </w:r>
           </w:p>
         </w:tc>
@@ -469,7 +500,7 @@
                 <w:rFonts w:ascii="Arial" w:eastAsia="Arial" w:hAnsi="Arial" w:cs="Arial"/>
                 <w:color w:val="000000"/>
               </w:rPr>
-              <w:t>mail@gmail.com</w:t>
+              <w:t>mpiatti@frba.utn.edu.ar</w:t>
             </w:r>
           </w:p>
         </w:tc>
@@ -835,7 +866,6 @@
         </w:rPr>
         <w:t xml:space="preserve">Director de Cátedra: </w:t>
       </w:r>
-      <w:proofErr w:type="spellStart"/>
       <w:r>
         <w:rPr>
           <w:rFonts w:ascii="Arial" w:eastAsia="Arial" w:hAnsi="Arial" w:cs="Arial"/>
@@ -843,17 +873,7 @@
           <w:sz w:val="22"/>
           <w:szCs w:val="22"/>
         </w:rPr>
-        <w:t>Mag</w:t>
-      </w:r>
-      <w:proofErr w:type="spellEnd"/>
-      <w:r>
-        <w:rPr>
-          <w:rFonts w:ascii="Arial" w:eastAsia="Arial" w:hAnsi="Arial" w:cs="Arial"/>
-          <w:i/>
-          <w:sz w:val="22"/>
-          <w:szCs w:val="22"/>
-        </w:rPr>
-        <w:t>. Ing. Gabriela Salem</w:t>
+        <w:t>Mag. Ing. Gabriela Salem</w:t>
       </w:r>
     </w:p>
     <w:p>
@@ -876,9 +896,9 @@
           <w:sz w:val="22"/>
           <w:szCs w:val="22"/>
         </w:rPr>
+        <w:lastRenderedPageBreak/>
         <w:t xml:space="preserve">Profesor a cargo del curso:  </w:t>
       </w:r>
-      <w:proofErr w:type="spellStart"/>
       <w:r>
         <w:rPr>
           <w:rFonts w:ascii="Arial" w:eastAsia="Arial" w:hAnsi="Arial" w:cs="Arial"/>
@@ -886,49 +906,8 @@
           <w:sz w:val="22"/>
           <w:szCs w:val="22"/>
         </w:rPr>
-        <w:t>Mag</w:t>
+        <w:t>Mag. Ing. Gabriela Salem / Ing. Andrea Alegretti / Gabriel Simois</w:t>
       </w:r>
-      <w:proofErr w:type="spellEnd"/>
-      <w:r>
-        <w:rPr>
-          <w:rFonts w:ascii="Arial" w:eastAsia="Arial" w:hAnsi="Arial" w:cs="Arial"/>
-          <w:i/>
-          <w:sz w:val="22"/>
-          <w:szCs w:val="22"/>
-        </w:rPr>
-        <w:t xml:space="preserve">. Ing. Gabriela Salem / Ing. Andrea </w:t>
-      </w:r>
-      <w:proofErr w:type="spellStart"/>
-      <w:r>
-        <w:rPr>
-          <w:rFonts w:ascii="Arial" w:eastAsia="Arial" w:hAnsi="Arial" w:cs="Arial"/>
-          <w:i/>
-          <w:sz w:val="22"/>
-          <w:szCs w:val="22"/>
-        </w:rPr>
-        <w:t>Alegretti</w:t>
-      </w:r>
-      <w:proofErr w:type="spellEnd"/>
-      <w:r>
-        <w:rPr>
-          <w:rFonts w:ascii="Arial" w:eastAsia="Arial" w:hAnsi="Arial" w:cs="Arial"/>
-          <w:i/>
-          <w:sz w:val="22"/>
-          <w:szCs w:val="22"/>
-        </w:rPr>
-        <w:t xml:space="preserve"> / Gabriel </w:t>
-      </w:r>
-      <w:proofErr w:type="spellStart"/>
-      <w:r>
-        <w:rPr>
-          <w:rFonts w:ascii="Arial" w:eastAsia="Arial" w:hAnsi="Arial" w:cs="Arial"/>
-          <w:i/>
-          <w:sz w:val="22"/>
-          <w:szCs w:val="22"/>
-        </w:rPr>
-        <w:t>Simois</w:t>
-      </w:r>
-      <w:proofErr w:type="spellEnd"/>
     </w:p>
     <w:p>
       <w:pPr>
@@ -958,19 +937,8 @@
           <w:sz w:val="22"/>
           <w:szCs w:val="22"/>
         </w:rPr>
-        <w:t xml:space="preserve">Ing. Andrea </w:t>
+        <w:t>Ing. Andrea Alegretti</w:t>
       </w:r>
-      <w:proofErr w:type="spellStart"/>
-      <w:r>
-        <w:rPr>
-          <w:rFonts w:ascii="Arial" w:eastAsia="Arial" w:hAnsi="Arial" w:cs="Arial"/>
-          <w:i/>
-          <w:sz w:val="22"/>
-          <w:szCs w:val="22"/>
-        </w:rPr>
-        <w:t>Alegretti</w:t>
-      </w:r>
-      <w:proofErr w:type="spellEnd"/>
       <w:r>
         <w:rPr>
           <w:rFonts w:ascii="Arial" w:eastAsia="Arial" w:hAnsi="Arial" w:cs="Arial"/>
@@ -988,27 +956,7 @@
           <w:sz w:val="22"/>
           <w:szCs w:val="22"/>
         </w:rPr>
-        <w:t xml:space="preserve">Gabriel </w:t>
-      </w:r>
-      <w:proofErr w:type="spellStart"/>
-      <w:r>
-        <w:rPr>
-          <w:rFonts w:ascii="Arial" w:eastAsia="Arial" w:hAnsi="Arial" w:cs="Arial"/>
-          <w:i/>
-          <w:sz w:val="22"/>
-          <w:szCs w:val="22"/>
-        </w:rPr>
-        <w:t>Simois</w:t>
-      </w:r>
-      <w:proofErr w:type="spellEnd"/>
-      <w:r>
-        <w:rPr>
-          <w:rFonts w:ascii="Arial" w:eastAsia="Arial" w:hAnsi="Arial" w:cs="Arial"/>
-          <w:i/>
-          <w:sz w:val="22"/>
-          <w:szCs w:val="22"/>
-        </w:rPr>
-        <w:t xml:space="preserve"> / </w:t>
+        <w:t xml:space="preserve">Gabriel Simois / </w:t>
       </w:r>
       <w:r>
         <w:rPr>
@@ -1017,39 +965,8 @@
           <w:sz w:val="22"/>
           <w:szCs w:val="22"/>
         </w:rPr>
-        <w:t xml:space="preserve">Agustin López </w:t>
+        <w:t>Agustin López Munell/ Mauro Giraldez</w:t>
       </w:r>
-      <w:proofErr w:type="spellStart"/>
-      <w:r>
-        <w:rPr>
-          <w:rFonts w:ascii="Arial" w:eastAsia="Arial" w:hAnsi="Arial" w:cs="Arial"/>
-          <w:i/>
-          <w:sz w:val="22"/>
-          <w:szCs w:val="22"/>
-        </w:rPr>
-        <w:t>Munell</w:t>
-      </w:r>
-      <w:proofErr w:type="spellEnd"/>
-      <w:r>
-        <w:rPr>
-          <w:rFonts w:ascii="Arial" w:eastAsia="Arial" w:hAnsi="Arial" w:cs="Arial"/>
-          <w:i/>
-          <w:sz w:val="22"/>
-          <w:szCs w:val="22"/>
-        </w:rPr>
-        <w:t xml:space="preserve">/ Mauro </w:t>
-      </w:r>
-      <w:proofErr w:type="spellStart"/>
-      <w:r>
-        <w:rPr>
-          <w:rFonts w:ascii="Arial" w:eastAsia="Arial" w:hAnsi="Arial" w:cs="Arial"/>
-          <w:i/>
-          <w:sz w:val="22"/>
-          <w:szCs w:val="22"/>
-        </w:rPr>
-        <w:t>Giraldez</w:t>
-      </w:r>
-      <w:proofErr w:type="spellEnd"/>
     </w:p>
     <w:p>
       <w:pPr>
@@ -1368,7 +1285,6 @@
                 <w:szCs w:val="22"/>
               </w:rPr>
             </w:pPr>
-            <w:proofErr w:type="spellStart"/>
             <w:r>
               <w:rPr>
                 <w:rFonts w:ascii="Arial" w:eastAsia="Arial" w:hAnsi="Arial" w:cs="Arial"/>
@@ -1376,29 +1292,8 @@
                 <w:sz w:val="22"/>
                 <w:szCs w:val="22"/>
               </w:rPr>
-              <w:t>dd</w:t>
+              <w:t>11/10/23</w:t>
             </w:r>
-            <w:proofErr w:type="spellEnd"/>
-            <w:r>
-              <w:rPr>
-                <w:rFonts w:ascii="Arial" w:eastAsia="Arial" w:hAnsi="Arial" w:cs="Arial"/>
-                <w:color w:val="000000"/>
-                <w:sz w:val="22"/>
-                <w:szCs w:val="22"/>
-              </w:rPr>
-              <w:t>/mm/</w:t>
-            </w:r>
-            <w:proofErr w:type="spellStart"/>
-            <w:r>
-              <w:rPr>
-                <w:rFonts w:ascii="Arial" w:eastAsia="Arial" w:hAnsi="Arial" w:cs="Arial"/>
-                <w:color w:val="000000"/>
-                <w:sz w:val="22"/>
-                <w:szCs w:val="22"/>
-              </w:rPr>
-              <w:t>aa</w:t>
-            </w:r>
-            <w:proofErr w:type="spellEnd"/>
           </w:p>
         </w:tc>
         <w:tc>
@@ -1437,7 +1332,7 @@
                 <w:sz w:val="22"/>
                 <w:szCs w:val="22"/>
               </w:rPr>
-              <w:t>#.#</w:t>
+              <w:t>1.0</w:t>
             </w:r>
           </w:p>
         </w:tc>
@@ -1476,7 +1371,7 @@
                 <w:sz w:val="22"/>
                 <w:szCs w:val="22"/>
               </w:rPr>
-              <w:t>Detalle de lo hecho en el documento. Cada renglón representa las actualizaciones realizadas en el mismo</w:t>
+              <w:t>Entrega Inicial</w:t>
             </w:r>
           </w:p>
         </w:tc>
@@ -1515,7 +1410,7 @@
                 <w:sz w:val="22"/>
                 <w:szCs w:val="22"/>
               </w:rPr>
-              <w:t>Rol que desempeña en el proyecto</w:t>
+              <w:t>Autor</w:t>
             </w:r>
           </w:p>
         </w:tc>
@@ -1553,7 +1448,7 @@
                 <w:sz w:val="22"/>
                 <w:szCs w:val="22"/>
               </w:rPr>
-              <w:t>Nombre y Apellido del redactor del documento / ítem agregado o modificado.</w:t>
+              <w:t>Marco Augusto Piatti Castro</w:t>
             </w:r>
           </w:p>
         </w:tc>
@@ -2233,14 +2128,7 @@
                 <w:rFonts w:ascii="Arial" w:eastAsia="Arial" w:hAnsi="Arial" w:cs="Arial"/>
                 <w:color w:val="000000"/>
               </w:rPr>
-              <w:t>(Aclaración: el objetivo del documento describe en pocas palabras qué es lo que aborda y explica el documento. Dentro de las buenas prácticas, este ítem se lo utiliza como parte de todos los entregables del proyecto y es conveniente que comience de la sigu</w:t>
-            </w:r>
-            <w:r>
-              <w:rPr>
-                <w:rFonts w:ascii="Arial" w:eastAsia="Arial" w:hAnsi="Arial" w:cs="Arial"/>
-                <w:color w:val="000000"/>
-              </w:rPr>
-              <w:t xml:space="preserve">iente manera: “El siguiente documento tiene como objetivo…”). </w:t>
+              <w:t xml:space="preserve">(Aclaración: el objetivo del documento describe en pocas palabras qué es lo que aborda y explica el documento. Dentro de las buenas prácticas, este ítem se lo utiliza como parte de todos los entregables del proyecto y es conveniente que comience de la siguiente manera: “El siguiente documento tiene como objetivo…”). </w:t>
             </w:r>
           </w:p>
           <w:p>
@@ -2331,27 +2219,7 @@
                 <w:sz w:val="22"/>
                 <w:szCs w:val="22"/>
               </w:rPr>
-              <w:t xml:space="preserve">Detalla los aspectos importantes </w:t>
-            </w:r>
-            <w:proofErr w:type="gramStart"/>
-            <w:r>
-              <w:rPr>
-                <w:rFonts w:ascii="Arial" w:eastAsia="Arial" w:hAnsi="Arial" w:cs="Arial"/>
-                <w:color w:val="000000"/>
-                <w:sz w:val="22"/>
-                <w:szCs w:val="22"/>
-              </w:rPr>
-              <w:t>a</w:t>
-            </w:r>
-            <w:proofErr w:type="gramEnd"/>
-            <w:r>
-              <w:rPr>
-                <w:rFonts w:ascii="Arial" w:eastAsia="Arial" w:hAnsi="Arial" w:cs="Arial"/>
-                <w:color w:val="000000"/>
-                <w:sz w:val="22"/>
-                <w:szCs w:val="22"/>
-              </w:rPr>
-              <w:t xml:space="preserve"> tener en cuenta de cada interesado, tanto en lo que respecta a datos para mantener una comunicación fluida, como las expectativas y grado de influencia que tendrá en el proyecto.</w:t>
+              <w:t>Detalla los aspectos importantes a tener en cuenta de cada interesado, tanto en lo que respecta a datos para mantener una comunicación fluida, como las expectativas y grado de influencia que tendrá en el proyecto.</w:t>
             </w:r>
           </w:p>
           <w:p>
@@ -2392,14 +2260,7 @@
                 <w:rFonts w:ascii="Arial" w:eastAsia="Arial" w:hAnsi="Arial" w:cs="Arial"/>
                 <w:color w:val="000000"/>
               </w:rPr>
-              <w:t>(Aclaración: esta información surge del t</w:t>
-            </w:r>
-            <w:r>
-              <w:rPr>
-                <w:rFonts w:ascii="Arial" w:eastAsia="Arial" w:hAnsi="Arial" w:cs="Arial"/>
-                <w:color w:val="000000"/>
-              </w:rPr>
-              <w:t xml:space="preserve">rabajo con la WBS, la matriz de gestión de riesgos y el acta de proyecto. Resulta importante destacar que no se lo puede trabajar solo, sino que debe hacerse en conjunto con la matriz de comunicaciones del proyecto).  </w:t>
+              <w:t xml:space="preserve">(Aclaración: esta información surge del trabajo con la WBS, la matriz de gestión de riesgos y el acta de proyecto. Resulta importante destacar que no se lo puede trabajar solo, sino que debe hacerse en conjunto con la matriz de comunicaciones del proyecto).  </w:t>
             </w:r>
           </w:p>
           <w:p>
@@ -2567,291 +2428,274 @@
                       <w:sz w:val="22"/>
                       <w:szCs w:val="22"/>
                     </w:rPr>
-                    <w:t>R</w:t>
+                    <w:t>Rol en el Proyecto</w:t>
+                  </w:r>
+                </w:p>
+              </w:tc>
+              <w:tc>
+                <w:tcPr>
+                  <w:tcW w:w="2376" w:type="dxa"/>
+                  <w:tcBorders>
+                    <w:top w:val="single" w:sz="4" w:space="0" w:color="000000"/>
+                    <w:left w:val="single" w:sz="4" w:space="0" w:color="000000"/>
+                    <w:bottom w:val="single" w:sz="4" w:space="0" w:color="000000"/>
+                    <w:right w:val="single" w:sz="4" w:space="0" w:color="000000"/>
+                  </w:tcBorders>
+                  <w:shd w:val="clear" w:color="auto" w:fill="A6A6A6"/>
+                </w:tcPr>
+                <w:p>
+                  <w:pPr>
+                    <w:widowControl w:val="0"/>
+                    <w:pBdr>
+                      <w:top w:val="nil"/>
+                      <w:left w:val="nil"/>
+                      <w:bottom w:val="nil"/>
+                      <w:right w:val="nil"/>
+                      <w:between w:val="nil"/>
+                    </w:pBdr>
+                    <w:spacing w:before="40" w:after="40" w:line="288" w:lineRule="auto"/>
+                    <w:jc w:val="center"/>
+                    <w:rPr>
+                      <w:rFonts w:ascii="Arial" w:eastAsia="Arial" w:hAnsi="Arial" w:cs="Arial"/>
+                      <w:color w:val="000000"/>
+                      <w:sz w:val="22"/>
+                      <w:szCs w:val="22"/>
+                    </w:rPr>
+                  </w:pPr>
+                  <w:r>
+                    <w:rPr>
+                      <w:rFonts w:ascii="Arial" w:eastAsia="Arial" w:hAnsi="Arial" w:cs="Arial"/>
+                      <w:b/>
+                      <w:color w:val="000000"/>
+                      <w:sz w:val="22"/>
+                      <w:szCs w:val="22"/>
+                    </w:rPr>
+                    <w:t>Información de contacto</w:t>
+                  </w:r>
+                </w:p>
+              </w:tc>
+              <w:tc>
+                <w:tcPr>
+                  <w:tcW w:w="1969" w:type="dxa"/>
+                  <w:tcBorders>
+                    <w:top w:val="single" w:sz="4" w:space="0" w:color="000000"/>
+                    <w:left w:val="single" w:sz="4" w:space="0" w:color="000000"/>
+                    <w:bottom w:val="single" w:sz="4" w:space="0" w:color="000000"/>
+                    <w:right w:val="single" w:sz="4" w:space="0" w:color="000000"/>
+                  </w:tcBorders>
+                  <w:shd w:val="clear" w:color="auto" w:fill="A6A6A6"/>
+                </w:tcPr>
+                <w:p>
+                  <w:pPr>
+                    <w:widowControl w:val="0"/>
+                    <w:pBdr>
+                      <w:top w:val="nil"/>
+                      <w:left w:val="nil"/>
+                      <w:bottom w:val="nil"/>
+                      <w:right w:val="nil"/>
+                      <w:between w:val="nil"/>
+                    </w:pBdr>
+                    <w:spacing w:before="40" w:after="40" w:line="288" w:lineRule="auto"/>
+                    <w:jc w:val="center"/>
+                    <w:rPr>
+                      <w:rFonts w:ascii="Arial" w:eastAsia="Arial" w:hAnsi="Arial" w:cs="Arial"/>
+                      <w:color w:val="000000"/>
+                      <w:sz w:val="22"/>
+                      <w:szCs w:val="22"/>
+                    </w:rPr>
+                  </w:pPr>
+                  <w:r>
+                    <w:rPr>
+                      <w:rFonts w:ascii="Arial" w:eastAsia="Arial" w:hAnsi="Arial" w:cs="Arial"/>
+                      <w:b/>
+                      <w:color w:val="000000"/>
+                      <w:sz w:val="22"/>
+                      <w:szCs w:val="22"/>
+                    </w:rPr>
+                    <w:t>Requerimientos</w:t>
+                  </w:r>
+                </w:p>
+              </w:tc>
+              <w:tc>
+                <w:tcPr>
+                  <w:tcW w:w="1517" w:type="dxa"/>
+                  <w:tcBorders>
+                    <w:top w:val="single" w:sz="4" w:space="0" w:color="000000"/>
+                    <w:left w:val="single" w:sz="4" w:space="0" w:color="000000"/>
+                    <w:bottom w:val="single" w:sz="4" w:space="0" w:color="000000"/>
+                    <w:right w:val="single" w:sz="4" w:space="0" w:color="000000"/>
+                  </w:tcBorders>
+                  <w:shd w:val="clear" w:color="auto" w:fill="A6A6A6"/>
+                </w:tcPr>
+                <w:p>
+                  <w:pPr>
+                    <w:widowControl w:val="0"/>
+                    <w:pBdr>
+                      <w:top w:val="nil"/>
+                      <w:left w:val="nil"/>
+                      <w:bottom w:val="nil"/>
+                      <w:right w:val="nil"/>
+                      <w:between w:val="nil"/>
+                    </w:pBdr>
+                    <w:spacing w:before="40" w:after="40" w:line="288" w:lineRule="auto"/>
+                    <w:jc w:val="center"/>
+                    <w:rPr>
+                      <w:rFonts w:ascii="Arial" w:eastAsia="Arial" w:hAnsi="Arial" w:cs="Arial"/>
+                      <w:color w:val="000000"/>
+                      <w:sz w:val="22"/>
+                      <w:szCs w:val="22"/>
+                    </w:rPr>
+                  </w:pPr>
+                  <w:r>
+                    <w:rPr>
+                      <w:rFonts w:ascii="Arial" w:eastAsia="Arial" w:hAnsi="Arial" w:cs="Arial"/>
+                      <w:b/>
+                      <w:color w:val="000000"/>
+                      <w:sz w:val="22"/>
+                      <w:szCs w:val="22"/>
+                    </w:rPr>
+                    <w:t>Nivel de Influencia</w:t>
+                  </w:r>
+                </w:p>
+              </w:tc>
+              <w:tc>
+                <w:tcPr>
+                  <w:tcW w:w="1562" w:type="dxa"/>
+                  <w:tcBorders>
+                    <w:top w:val="single" w:sz="4" w:space="0" w:color="000000"/>
+                    <w:left w:val="single" w:sz="4" w:space="0" w:color="000000"/>
+                    <w:bottom w:val="single" w:sz="4" w:space="0" w:color="000000"/>
+                    <w:right w:val="single" w:sz="4" w:space="0" w:color="000000"/>
+                  </w:tcBorders>
+                  <w:shd w:val="clear" w:color="auto" w:fill="A6A6A6"/>
+                </w:tcPr>
+                <w:p>
+                  <w:pPr>
+                    <w:widowControl w:val="0"/>
+                    <w:pBdr>
+                      <w:top w:val="nil"/>
+                      <w:left w:val="nil"/>
+                      <w:bottom w:val="nil"/>
+                      <w:right w:val="nil"/>
+                      <w:between w:val="nil"/>
+                    </w:pBdr>
+                    <w:spacing w:before="40" w:after="40" w:line="288" w:lineRule="auto"/>
+                    <w:jc w:val="center"/>
+                    <w:rPr>
+                      <w:rFonts w:ascii="Arial" w:eastAsia="Arial" w:hAnsi="Arial" w:cs="Arial"/>
+                      <w:color w:val="000000"/>
+                      <w:sz w:val="22"/>
+                      <w:szCs w:val="22"/>
+                    </w:rPr>
+                  </w:pPr>
+                  <w:r>
+                    <w:rPr>
+                      <w:rFonts w:ascii="Arial" w:eastAsia="Arial" w:hAnsi="Arial" w:cs="Arial"/>
+                      <w:b/>
+                      <w:color w:val="000000"/>
+                      <w:sz w:val="22"/>
+                      <w:szCs w:val="22"/>
+                    </w:rPr>
+                    <w:t>Expectativas del proyecto</w:t>
+                  </w:r>
+                </w:p>
+              </w:tc>
+              <w:tc>
+                <w:tcPr>
+                  <w:tcW w:w="1574" w:type="dxa"/>
+                  <w:tcBorders>
+                    <w:top w:val="single" w:sz="4" w:space="0" w:color="000000"/>
+                    <w:left w:val="single" w:sz="4" w:space="0" w:color="000000"/>
+                    <w:bottom w:val="single" w:sz="4" w:space="0" w:color="000000"/>
+                    <w:right w:val="single" w:sz="4" w:space="0" w:color="000000"/>
+                  </w:tcBorders>
+                  <w:shd w:val="clear" w:color="auto" w:fill="A6A6A6"/>
+                </w:tcPr>
+                <w:p>
+                  <w:pPr>
+                    <w:widowControl w:val="0"/>
+                    <w:pBdr>
+                      <w:top w:val="nil"/>
+                      <w:left w:val="nil"/>
+                      <w:bottom w:val="nil"/>
+                      <w:right w:val="nil"/>
+                      <w:between w:val="nil"/>
+                    </w:pBdr>
+                    <w:spacing w:before="40" w:after="40" w:line="288" w:lineRule="auto"/>
+                    <w:jc w:val="center"/>
+                    <w:rPr>
+                      <w:rFonts w:ascii="Arial" w:eastAsia="Arial" w:hAnsi="Arial" w:cs="Arial"/>
+                      <w:color w:val="000000"/>
+                      <w:sz w:val="22"/>
+                      <w:szCs w:val="22"/>
+                    </w:rPr>
+                  </w:pPr>
+                  <w:r>
+                    <w:rPr>
+                      <w:rFonts w:ascii="Arial" w:eastAsia="Arial" w:hAnsi="Arial" w:cs="Arial"/>
+                      <w:b/>
+                      <w:color w:val="000000"/>
+                      <w:sz w:val="22"/>
+                      <w:szCs w:val="22"/>
+                    </w:rPr>
+                    <w:t>Clasificación</w:t>
+                  </w:r>
+                </w:p>
+              </w:tc>
+            </w:tr>
+            <w:tr>
+              <w:tc>
+                <w:tcPr>
+                  <w:tcW w:w="1476" w:type="dxa"/>
+                  <w:tcBorders>
+                    <w:top w:val="single" w:sz="4" w:space="0" w:color="000000"/>
+                    <w:left w:val="single" w:sz="4" w:space="0" w:color="000000"/>
+                    <w:bottom w:val="single" w:sz="4" w:space="0" w:color="000000"/>
+                    <w:right w:val="single" w:sz="4" w:space="0" w:color="000000"/>
+                  </w:tcBorders>
+                </w:tcPr>
+                <w:p>
+                  <w:pPr>
+                    <w:pBdr>
+                      <w:top w:val="nil"/>
+                      <w:left w:val="nil"/>
+                      <w:bottom w:val="nil"/>
+                      <w:right w:val="nil"/>
+                      <w:between w:val="nil"/>
+                    </w:pBdr>
+                    <w:spacing w:before="120" w:after="120"/>
+                    <w:rPr>
+                      <w:rFonts w:ascii="Arial" w:eastAsia="Arial" w:hAnsi="Arial" w:cs="Arial"/>
+                      <w:color w:val="000000"/>
+                      <w:sz w:val="22"/>
+                      <w:szCs w:val="22"/>
+                    </w:rPr>
+                  </w:pPr>
+                  <w:r>
+                    <w:rPr>
+                      <w:rFonts w:ascii="Arial" w:eastAsia="Arial" w:hAnsi="Arial" w:cs="Arial"/>
+                      <w:color w:val="000000"/>
+                      <w:sz w:val="22"/>
+                      <w:szCs w:val="22"/>
+                    </w:rPr>
+                    <w:t xml:space="preserve">Se va completando a medida que se vayan conociendo los nombres y apellidos de los </w:t>
                   </w:r>
                   <w:r>
                     <w:rPr>
                       <w:rFonts w:ascii="Arial" w:eastAsia="Arial" w:hAnsi="Arial" w:cs="Arial"/>
-                      <w:b/>
-                      <w:color w:val="000000"/>
-                      <w:sz w:val="22"/>
-                      <w:szCs w:val="22"/>
-                    </w:rPr>
-                    <w:t>ol en el Proyecto</w:t>
-                  </w:r>
-                </w:p>
-              </w:tc>
-              <w:tc>
-                <w:tcPr>
-                  <w:tcW w:w="2376" w:type="dxa"/>
-                  <w:tcBorders>
-                    <w:top w:val="single" w:sz="4" w:space="0" w:color="000000"/>
-                    <w:left w:val="single" w:sz="4" w:space="0" w:color="000000"/>
-                    <w:bottom w:val="single" w:sz="4" w:space="0" w:color="000000"/>
-                    <w:right w:val="single" w:sz="4" w:space="0" w:color="000000"/>
-                  </w:tcBorders>
-                  <w:shd w:val="clear" w:color="auto" w:fill="A6A6A6"/>
-                </w:tcPr>
-                <w:p>
-                  <w:pPr>
-                    <w:widowControl w:val="0"/>
-                    <w:pBdr>
-                      <w:top w:val="nil"/>
-                      <w:left w:val="nil"/>
-                      <w:bottom w:val="nil"/>
-                      <w:right w:val="nil"/>
-                      <w:between w:val="nil"/>
-                    </w:pBdr>
-                    <w:spacing w:before="40" w:after="40" w:line="288" w:lineRule="auto"/>
-                    <w:jc w:val="center"/>
-                    <w:rPr>
-                      <w:rFonts w:ascii="Arial" w:eastAsia="Arial" w:hAnsi="Arial" w:cs="Arial"/>
-                      <w:color w:val="000000"/>
-                      <w:sz w:val="22"/>
-                      <w:szCs w:val="22"/>
-                    </w:rPr>
-                  </w:pPr>
-                  <w:r>
-                    <w:rPr>
-                      <w:rFonts w:ascii="Arial" w:eastAsia="Arial" w:hAnsi="Arial" w:cs="Arial"/>
-                      <w:b/>
-                      <w:color w:val="000000"/>
-                      <w:sz w:val="22"/>
-                      <w:szCs w:val="22"/>
-                    </w:rPr>
-                    <w:t>Información de contacto</w:t>
-                  </w:r>
-                </w:p>
-              </w:tc>
-              <w:tc>
-                <w:tcPr>
-                  <w:tcW w:w="1969" w:type="dxa"/>
-                  <w:tcBorders>
-                    <w:top w:val="single" w:sz="4" w:space="0" w:color="000000"/>
-                    <w:left w:val="single" w:sz="4" w:space="0" w:color="000000"/>
-                    <w:bottom w:val="single" w:sz="4" w:space="0" w:color="000000"/>
-                    <w:right w:val="single" w:sz="4" w:space="0" w:color="000000"/>
-                  </w:tcBorders>
-                  <w:shd w:val="clear" w:color="auto" w:fill="A6A6A6"/>
-                </w:tcPr>
-                <w:p>
-                  <w:pPr>
-                    <w:widowControl w:val="0"/>
-                    <w:pBdr>
-                      <w:top w:val="nil"/>
-                      <w:left w:val="nil"/>
-                      <w:bottom w:val="nil"/>
-                      <w:right w:val="nil"/>
-                      <w:between w:val="nil"/>
-                    </w:pBdr>
-                    <w:spacing w:before="40" w:after="40" w:line="288" w:lineRule="auto"/>
-                    <w:jc w:val="center"/>
-                    <w:rPr>
-                      <w:rFonts w:ascii="Arial" w:eastAsia="Arial" w:hAnsi="Arial" w:cs="Arial"/>
-                      <w:color w:val="000000"/>
-                      <w:sz w:val="22"/>
-                      <w:szCs w:val="22"/>
-                    </w:rPr>
-                  </w:pPr>
-                  <w:r>
-                    <w:rPr>
-                      <w:rFonts w:ascii="Arial" w:eastAsia="Arial" w:hAnsi="Arial" w:cs="Arial"/>
-                      <w:b/>
-                      <w:color w:val="000000"/>
-                      <w:sz w:val="22"/>
-                      <w:szCs w:val="22"/>
-                    </w:rPr>
-                    <w:t>Requerimientos</w:t>
-                  </w:r>
-                </w:p>
-              </w:tc>
-              <w:tc>
-                <w:tcPr>
-                  <w:tcW w:w="1517" w:type="dxa"/>
-                  <w:tcBorders>
-                    <w:top w:val="single" w:sz="4" w:space="0" w:color="000000"/>
-                    <w:left w:val="single" w:sz="4" w:space="0" w:color="000000"/>
-                    <w:bottom w:val="single" w:sz="4" w:space="0" w:color="000000"/>
-                    <w:right w:val="single" w:sz="4" w:space="0" w:color="000000"/>
-                  </w:tcBorders>
-                  <w:shd w:val="clear" w:color="auto" w:fill="A6A6A6"/>
-                </w:tcPr>
-                <w:p>
-                  <w:pPr>
-                    <w:widowControl w:val="0"/>
-                    <w:pBdr>
-                      <w:top w:val="nil"/>
-                      <w:left w:val="nil"/>
-                      <w:bottom w:val="nil"/>
-                      <w:right w:val="nil"/>
-                      <w:between w:val="nil"/>
-                    </w:pBdr>
-                    <w:spacing w:before="40" w:after="40" w:line="288" w:lineRule="auto"/>
-                    <w:jc w:val="center"/>
-                    <w:rPr>
-                      <w:rFonts w:ascii="Arial" w:eastAsia="Arial" w:hAnsi="Arial" w:cs="Arial"/>
-                      <w:color w:val="000000"/>
-                      <w:sz w:val="22"/>
-                      <w:szCs w:val="22"/>
-                    </w:rPr>
-                  </w:pPr>
-                  <w:r>
-                    <w:rPr>
-                      <w:rFonts w:ascii="Arial" w:eastAsia="Arial" w:hAnsi="Arial" w:cs="Arial"/>
-                      <w:b/>
-                      <w:color w:val="000000"/>
-                      <w:sz w:val="22"/>
-                      <w:szCs w:val="22"/>
-                    </w:rPr>
-                    <w:t>Nivel de Influencia</w:t>
-                  </w:r>
-                </w:p>
-              </w:tc>
-              <w:tc>
-                <w:tcPr>
-                  <w:tcW w:w="1562" w:type="dxa"/>
-                  <w:tcBorders>
-                    <w:top w:val="single" w:sz="4" w:space="0" w:color="000000"/>
-                    <w:left w:val="single" w:sz="4" w:space="0" w:color="000000"/>
-                    <w:bottom w:val="single" w:sz="4" w:space="0" w:color="000000"/>
-                    <w:right w:val="single" w:sz="4" w:space="0" w:color="000000"/>
-                  </w:tcBorders>
-                  <w:shd w:val="clear" w:color="auto" w:fill="A6A6A6"/>
-                </w:tcPr>
-                <w:p>
-                  <w:pPr>
-                    <w:widowControl w:val="0"/>
-                    <w:pBdr>
-                      <w:top w:val="nil"/>
-                      <w:left w:val="nil"/>
-                      <w:bottom w:val="nil"/>
-                      <w:right w:val="nil"/>
-                      <w:between w:val="nil"/>
-                    </w:pBdr>
-                    <w:spacing w:before="40" w:after="40" w:line="288" w:lineRule="auto"/>
-                    <w:jc w:val="center"/>
-                    <w:rPr>
-                      <w:rFonts w:ascii="Arial" w:eastAsia="Arial" w:hAnsi="Arial" w:cs="Arial"/>
-                      <w:color w:val="000000"/>
-                      <w:sz w:val="22"/>
-                      <w:szCs w:val="22"/>
-                    </w:rPr>
-                  </w:pPr>
-                  <w:r>
-                    <w:rPr>
-                      <w:rFonts w:ascii="Arial" w:eastAsia="Arial" w:hAnsi="Arial" w:cs="Arial"/>
-                      <w:b/>
-                      <w:color w:val="000000"/>
-                      <w:sz w:val="22"/>
-                      <w:szCs w:val="22"/>
-                    </w:rPr>
-                    <w:t>Expectativas del proyecto</w:t>
-                  </w:r>
-                </w:p>
-              </w:tc>
-              <w:tc>
-                <w:tcPr>
-                  <w:tcW w:w="1574" w:type="dxa"/>
-                  <w:tcBorders>
-                    <w:top w:val="single" w:sz="4" w:space="0" w:color="000000"/>
-                    <w:left w:val="single" w:sz="4" w:space="0" w:color="000000"/>
-                    <w:bottom w:val="single" w:sz="4" w:space="0" w:color="000000"/>
-                    <w:right w:val="single" w:sz="4" w:space="0" w:color="000000"/>
-                  </w:tcBorders>
-                  <w:shd w:val="clear" w:color="auto" w:fill="A6A6A6"/>
-                </w:tcPr>
-                <w:p>
-                  <w:pPr>
-                    <w:widowControl w:val="0"/>
-                    <w:pBdr>
-                      <w:top w:val="nil"/>
-                      <w:left w:val="nil"/>
-                      <w:bottom w:val="nil"/>
-                      <w:right w:val="nil"/>
-                      <w:between w:val="nil"/>
-                    </w:pBdr>
-                    <w:spacing w:before="40" w:after="40" w:line="288" w:lineRule="auto"/>
-                    <w:jc w:val="center"/>
-                    <w:rPr>
-                      <w:rFonts w:ascii="Arial" w:eastAsia="Arial" w:hAnsi="Arial" w:cs="Arial"/>
-                      <w:color w:val="000000"/>
-                      <w:sz w:val="22"/>
-                      <w:szCs w:val="22"/>
-                    </w:rPr>
-                  </w:pPr>
-                  <w:r>
-                    <w:rPr>
-                      <w:rFonts w:ascii="Arial" w:eastAsia="Arial" w:hAnsi="Arial" w:cs="Arial"/>
-                      <w:b/>
-                      <w:color w:val="000000"/>
-                      <w:sz w:val="22"/>
-                      <w:szCs w:val="22"/>
-                    </w:rPr>
-                    <w:t>Clasificación</w:t>
-                  </w:r>
-                </w:p>
-              </w:tc>
-            </w:tr>
-            <w:tr>
-              <w:tc>
-                <w:tcPr>
-                  <w:tcW w:w="1476" w:type="dxa"/>
-                  <w:tcBorders>
-                    <w:top w:val="single" w:sz="4" w:space="0" w:color="000000"/>
-                    <w:left w:val="single" w:sz="4" w:space="0" w:color="000000"/>
-                    <w:bottom w:val="single" w:sz="4" w:space="0" w:color="000000"/>
-                    <w:right w:val="single" w:sz="4" w:space="0" w:color="000000"/>
-                  </w:tcBorders>
-                </w:tcPr>
-                <w:p>
-                  <w:pPr>
-                    <w:pBdr>
-                      <w:top w:val="nil"/>
-                      <w:left w:val="nil"/>
-                      <w:bottom w:val="nil"/>
-                      <w:right w:val="nil"/>
-                      <w:between w:val="nil"/>
-                    </w:pBdr>
-                    <w:spacing w:before="120" w:after="120"/>
-                    <w:rPr>
-                      <w:rFonts w:ascii="Arial" w:eastAsia="Arial" w:hAnsi="Arial" w:cs="Arial"/>
-                      <w:color w:val="000000"/>
-                      <w:sz w:val="22"/>
-                      <w:szCs w:val="22"/>
-                    </w:rPr>
-                  </w:pPr>
-                  <w:r>
-                    <w:rPr>
-                      <w:rFonts w:ascii="Arial" w:eastAsia="Arial" w:hAnsi="Arial" w:cs="Arial"/>
-                      <w:color w:val="000000"/>
-                      <w:sz w:val="22"/>
-                      <w:szCs w:val="22"/>
-                    </w:rPr>
-                    <w:t xml:space="preserve">Se va completando a medida que se vayan conociendo los nombres y apellidos de los interesados </w:t>
+                      <w:color w:val="000000"/>
+                      <w:sz w:val="22"/>
+                      <w:szCs w:val="22"/>
+                    </w:rPr>
+                    <w:lastRenderedPageBreak/>
+                    <w:t xml:space="preserve">interesados </w:t>
                   </w:r>
                   <w:r>
                     <w:rPr>
                       <w:rFonts w:ascii="Arial" w:eastAsia="Arial" w:hAnsi="Arial" w:cs="Arial"/>
                       <w:color w:val="000000"/>
                     </w:rPr>
-                    <w:lastRenderedPageBreak/>
-                    <w:t>(</w:t>
-                  </w:r>
-                  <w:proofErr w:type="spellStart"/>
-                  <w:r>
-                    <w:rPr>
-                      <w:rFonts w:ascii="Arial" w:eastAsia="Arial" w:hAnsi="Arial" w:cs="Arial"/>
-                      <w:color w:val="000000"/>
-                    </w:rPr>
-                    <w:t>Ej</w:t>
-                  </w:r>
-                  <w:proofErr w:type="spellEnd"/>
-                  <w:r>
-                    <w:rPr>
-                      <w:rFonts w:ascii="Arial" w:eastAsia="Arial" w:hAnsi="Arial" w:cs="Arial"/>
-                      <w:color w:val="000000"/>
-                    </w:rPr>
-                    <w:t>: Pablo Perez)</w:t>
+                    <w:t>(Ej: Pablo Perez)</w:t>
                   </w:r>
                 </w:p>
               </w:tc>
@@ -2891,7 +2735,7 @@
                       <w:szCs w:val="22"/>
                     </w:rPr>
                     <w:lastRenderedPageBreak/>
-                    <w:t xml:space="preserve">Detalla la posición o cargo dentro de la estructura funcional en la empresa, organismo </w:t>
+                    <w:t xml:space="preserve">Detalla la posición o cargo dentro de la estructura funcional en la empresa, </w:t>
                   </w:r>
                   <w:r>
                     <w:rPr>
@@ -2901,46 +2745,14 @@
                       <w:szCs w:val="22"/>
                     </w:rPr>
                     <w:lastRenderedPageBreak/>
-                    <w:t xml:space="preserve">o institución </w:t>
+                    <w:t xml:space="preserve">organismo o institución </w:t>
                   </w:r>
                   <w:r>
                     <w:rPr>
                       <w:rFonts w:ascii="Arial" w:eastAsia="Arial" w:hAnsi="Arial" w:cs="Arial"/>
                       <w:color w:val="000000"/>
                     </w:rPr>
-                    <w:t>(</w:t>
-                  </w:r>
-                  <w:proofErr w:type="spellStart"/>
-                  <w:r>
-                    <w:rPr>
-                      <w:rFonts w:ascii="Arial" w:eastAsia="Arial" w:hAnsi="Arial" w:cs="Arial"/>
-                      <w:color w:val="000000"/>
-                    </w:rPr>
-                    <w:t>Ej</w:t>
-                  </w:r>
-                  <w:proofErr w:type="spellEnd"/>
-                  <w:r>
-                    <w:rPr>
-                      <w:rFonts w:ascii="Arial" w:eastAsia="Arial" w:hAnsi="Arial" w:cs="Arial"/>
-                      <w:color w:val="000000"/>
-                    </w:rPr>
-                    <w:t xml:space="preserve">: Gerente de Compras, </w:t>
-                  </w:r>
-                  <w:proofErr w:type="gramStart"/>
-                  <w:r>
-                    <w:rPr>
-                      <w:rFonts w:ascii="Arial" w:eastAsia="Arial" w:hAnsi="Arial" w:cs="Arial"/>
-                      <w:color w:val="000000"/>
-                    </w:rPr>
-                    <w:t>Director Ejecutivo</w:t>
-                  </w:r>
-                  <w:proofErr w:type="gramEnd"/>
-                  <w:r>
-                    <w:rPr>
-                      <w:rFonts w:ascii="Arial" w:eastAsia="Arial" w:hAnsi="Arial" w:cs="Arial"/>
-                      <w:color w:val="000000"/>
-                    </w:rPr>
-                    <w:t>, etc.)</w:t>
+                    <w:t>(Ej: Gerente de Compras, Director Ejecutivo, etc.)</w:t>
                   </w:r>
                   <w:r>
                     <w:rPr>
@@ -2996,23 +2808,7 @@
                       <w:rFonts w:ascii="Arial" w:eastAsia="Arial" w:hAnsi="Arial" w:cs="Arial"/>
                       <w:color w:val="000000"/>
                     </w:rPr>
-                    <w:t>(</w:t>
-                  </w:r>
-                  <w:proofErr w:type="spellStart"/>
-                  <w:r>
-                    <w:rPr>
-                      <w:rFonts w:ascii="Arial" w:eastAsia="Arial" w:hAnsi="Arial" w:cs="Arial"/>
-                      <w:color w:val="000000"/>
-                    </w:rPr>
-                    <w:t>Ej</w:t>
-                  </w:r>
-                  <w:proofErr w:type="spellEnd"/>
-                  <w:r>
-                    <w:rPr>
-                      <w:rFonts w:ascii="Arial" w:eastAsia="Arial" w:hAnsi="Arial" w:cs="Arial"/>
-                      <w:color w:val="000000"/>
-                    </w:rPr>
-                    <w:t xml:space="preserve">: Usuario Clave, Arquitecto, Diseñador </w:t>
+                    <w:t xml:space="preserve">(Ej: Usuario Clave, Arquitecto, Diseñador </w:t>
                   </w:r>
                   <w:r>
                     <w:rPr>
@@ -3020,30 +2816,7 @@
                       <w:color w:val="000000"/>
                     </w:rPr>
                     <w:lastRenderedPageBreak/>
-                    <w:t>gráfi</w:t>
-                  </w:r>
-                  <w:r>
-                    <w:rPr>
-                      <w:rFonts w:ascii="Arial" w:eastAsia="Arial" w:hAnsi="Arial" w:cs="Arial"/>
-                      <w:color w:val="000000"/>
-                    </w:rPr>
-                    <w:t xml:space="preserve">co, </w:t>
-                  </w:r>
-                  <w:proofErr w:type="gramStart"/>
-                  <w:r>
-                    <w:rPr>
-                      <w:rFonts w:ascii="Arial" w:eastAsia="Arial" w:hAnsi="Arial" w:cs="Arial"/>
-                      <w:color w:val="000000"/>
-                    </w:rPr>
-                    <w:t>Sponsor</w:t>
-                  </w:r>
-                  <w:proofErr w:type="gramEnd"/>
-                  <w:r>
-                    <w:rPr>
-                      <w:rFonts w:ascii="Arial" w:eastAsia="Arial" w:hAnsi="Arial" w:cs="Arial"/>
-                      <w:color w:val="000000"/>
-                    </w:rPr>
-                    <w:t>, etc.)</w:t>
+                    <w:t>gráfico, Sponsor, etc.)</w:t>
                   </w:r>
                 </w:p>
               </w:tc>
@@ -3088,23 +2861,7 @@
                       <w:rFonts w:ascii="Arial" w:eastAsia="Arial" w:hAnsi="Arial" w:cs="Arial"/>
                       <w:color w:val="000000"/>
                     </w:rPr>
-                    <w:t>(</w:t>
-                  </w:r>
-                  <w:proofErr w:type="spellStart"/>
-                  <w:r>
-                    <w:rPr>
-                      <w:rFonts w:ascii="Arial" w:eastAsia="Arial" w:hAnsi="Arial" w:cs="Arial"/>
-                      <w:color w:val="000000"/>
-                    </w:rPr>
-                    <w:t>Ej</w:t>
-                  </w:r>
-                  <w:proofErr w:type="spellEnd"/>
-                  <w:r>
-                    <w:rPr>
-                      <w:rFonts w:ascii="Arial" w:eastAsia="Arial" w:hAnsi="Arial" w:cs="Arial"/>
-                      <w:color w:val="000000"/>
-                    </w:rPr>
-                    <w:t xml:space="preserve">: </w:t>
+                    <w:t xml:space="preserve">(Ej: </w:t>
                   </w:r>
                   <w:hyperlink r:id="rId7">
                     <w:r>
@@ -3186,23 +2943,7 @@
                       <w:rFonts w:ascii="Arial" w:eastAsia="Arial" w:hAnsi="Arial" w:cs="Arial"/>
                       <w:color w:val="000000"/>
                     </w:rPr>
-                    <w:t>(</w:t>
-                  </w:r>
-                  <w:proofErr w:type="spellStart"/>
-                  <w:r>
-                    <w:rPr>
-                      <w:rFonts w:ascii="Arial" w:eastAsia="Arial" w:hAnsi="Arial" w:cs="Arial"/>
-                      <w:color w:val="000000"/>
-                    </w:rPr>
-                    <w:t>Ej</w:t>
-                  </w:r>
-                  <w:proofErr w:type="spellEnd"/>
-                  <w:r>
-                    <w:rPr>
-                      <w:rFonts w:ascii="Arial" w:eastAsia="Arial" w:hAnsi="Arial" w:cs="Arial"/>
-                      <w:color w:val="000000"/>
-                    </w:rPr>
-                    <w:t xml:space="preserve">: Circuito de </w:t>
+                    <w:t xml:space="preserve">(Ej: Circuito de </w:t>
                   </w:r>
                   <w:r>
                     <w:rPr>
@@ -3257,14 +2998,7 @@
                       <w:rFonts w:ascii="Arial" w:eastAsia="Arial" w:hAnsi="Arial" w:cs="Arial"/>
                       <w:color w:val="000000"/>
                     </w:rPr>
-                    <w:t>(Opci</w:t>
-                  </w:r>
-                  <w:r>
-                    <w:rPr>
-                      <w:rFonts w:ascii="Arial" w:eastAsia="Arial" w:hAnsi="Arial" w:cs="Arial"/>
-                      <w:color w:val="000000"/>
-                    </w:rPr>
-                    <w:t>ones: Muy Alto – Alto - Medio - Bajo – Sin influencia)</w:t>
+                    <w:t>(Opciones: Muy Alto – Alto - Medio - Bajo – Sin influencia)</w:t>
                   </w:r>
                 </w:p>
               </w:tc>
@@ -3358,7 +3092,7 @@
                       <w:szCs w:val="22"/>
                     </w:rPr>
                     <w:lastRenderedPageBreak/>
-                    <w:t xml:space="preserve">Es utilizado por el PM y su equipo para clasificar a los interesados en </w:t>
+                    <w:t xml:space="preserve">Es utilizado por el PM y su equipo para clasificar a los interesados en cuanto a influencia </w:t>
                   </w:r>
                   <w:r>
                     <w:rPr>
@@ -3367,37 +3101,8 @@
                       <w:sz w:val="22"/>
                       <w:szCs w:val="22"/>
                     </w:rPr>
-                    <w:t xml:space="preserve">cuanto a influencia sobre el </w:t>
-                  </w:r>
-                  <w:r>
-                    <w:rPr>
-                      <w:rFonts w:ascii="Arial" w:eastAsia="Arial" w:hAnsi="Arial" w:cs="Arial"/>
-                      <w:color w:val="000000"/>
-                      <w:sz w:val="22"/>
-                      <w:szCs w:val="22"/>
-                    </w:rPr>
                     <w:lastRenderedPageBreak/>
-                    <w:t xml:space="preserve">proyecto y/o nivel de resistencia al cambio según </w:t>
-                  </w:r>
-                  <w:proofErr w:type="gramStart"/>
-                  <w:r>
-                    <w:rPr>
-                      <w:rFonts w:ascii="Arial" w:eastAsia="Arial" w:hAnsi="Arial" w:cs="Arial"/>
-                      <w:color w:val="000000"/>
-                      <w:sz w:val="22"/>
-                      <w:szCs w:val="22"/>
-                    </w:rPr>
-                    <w:t>su  propia</w:t>
-                  </w:r>
-                  <w:proofErr w:type="gramEnd"/>
-                  <w:r>
-                    <w:rPr>
-                      <w:rFonts w:ascii="Arial" w:eastAsia="Arial" w:hAnsi="Arial" w:cs="Arial"/>
-                      <w:color w:val="000000"/>
-                      <w:sz w:val="22"/>
-                      <w:szCs w:val="22"/>
-                    </w:rPr>
-                    <w:t xml:space="preserve"> perspectiva  </w:t>
+                    <w:t xml:space="preserve">sobre el proyecto y/o nivel de resistencia al cambio según su  propia perspectiva  </w:t>
                   </w:r>
                   <w:r>
                     <w:rPr>
@@ -5474,14 +5179,7 @@
                 <w:rFonts w:ascii="Arial" w:eastAsia="Arial" w:hAnsi="Arial" w:cs="Arial"/>
                 <w:color w:val="000000"/>
               </w:rPr>
-              <w:t xml:space="preserve">(Aclaración: Dentro de las buenas prácticas, este ítem se considera de suma </w:t>
-            </w:r>
-            <w:r>
-              <w:rPr>
-                <w:rFonts w:ascii="Arial" w:eastAsia="Arial" w:hAnsi="Arial" w:cs="Arial"/>
-                <w:color w:val="000000"/>
-              </w:rPr>
-              <w:t xml:space="preserve">importancia para el PM y el equipo de proyecto, para conocer a los actores y la modalidad de comunicación a implementar más efectiva) </w:t>
+              <w:t xml:space="preserve">(Aclaración: Dentro de las buenas prácticas, este ítem se considera de suma importancia para el PM y el equipo de proyecto, para conocer a los actores y la modalidad de comunicación a implementar más efectiva) </w:t>
             </w:r>
           </w:p>
           <w:p>
@@ -5847,56 +5545,7 @@
                       <w:sz w:val="22"/>
                       <w:szCs w:val="22"/>
                     </w:rPr>
-                    <w:t>Ti</w:t>
-                  </w:r>
-                  <w:r>
-                    <w:rPr>
-                      <w:rFonts w:ascii="Arial" w:eastAsia="Arial" w:hAnsi="Arial" w:cs="Arial"/>
-                      <w:color w:val="000000"/>
-                      <w:sz w:val="22"/>
-                      <w:szCs w:val="22"/>
-                    </w:rPr>
-                    <w:t>po de actividades que se estarían realizando en función al tipo de impacto identificado. (</w:t>
-                  </w:r>
-                  <w:proofErr w:type="spellStart"/>
-                  <w:r>
-                    <w:rPr>
-                      <w:rFonts w:ascii="Arial" w:eastAsia="Arial" w:hAnsi="Arial" w:cs="Arial"/>
-                      <w:color w:val="000000"/>
-                      <w:sz w:val="22"/>
-                      <w:szCs w:val="22"/>
-                    </w:rPr>
-                    <w:t>Ej</w:t>
-                  </w:r>
-                  <w:proofErr w:type="spellEnd"/>
-                  <w:r>
-                    <w:rPr>
-                      <w:rFonts w:ascii="Arial" w:eastAsia="Arial" w:hAnsi="Arial" w:cs="Arial"/>
-                      <w:color w:val="000000"/>
-                      <w:sz w:val="22"/>
-                      <w:szCs w:val="22"/>
-                    </w:rPr>
-                    <w:t xml:space="preserve">: workshops de trabajo, capacitación, participación en reuniones, </w:t>
-                  </w:r>
-                  <w:proofErr w:type="spellStart"/>
-                  <w:r>
-                    <w:rPr>
-                      <w:rFonts w:ascii="Arial" w:eastAsia="Arial" w:hAnsi="Arial" w:cs="Arial"/>
-                      <w:color w:val="000000"/>
-                      <w:sz w:val="22"/>
-                      <w:szCs w:val="22"/>
-                    </w:rPr>
-                    <w:t>etc</w:t>
-                  </w:r>
-                  <w:proofErr w:type="spellEnd"/>
-                  <w:r>
-                    <w:rPr>
-                      <w:rFonts w:ascii="Arial" w:eastAsia="Arial" w:hAnsi="Arial" w:cs="Arial"/>
-                      <w:color w:val="000000"/>
-                      <w:sz w:val="22"/>
-                      <w:szCs w:val="22"/>
-                    </w:rPr>
-                    <w:t>)</w:t>
+                    <w:t>Tipo de actividades que se estarían realizando en función al tipo de impacto identificado. (Ej: workshops de trabajo, capacitación, participación en reuniones, etc)</w:t>
                   </w:r>
                 </w:p>
               </w:tc>
@@ -7157,7 +6806,6 @@
         </w:rPr>
         <w:tab/>
       </w:r>
-      <w:proofErr w:type="gramStart"/>
       <w:r>
         <w:rPr>
           <w:rFonts w:ascii="Arial" w:eastAsia="Arial" w:hAnsi="Arial" w:cs="Arial"/>
@@ -7165,17 +6813,7 @@
           <w:sz w:val="22"/>
           <w:szCs w:val="22"/>
         </w:rPr>
-        <w:t>Fecha:_</w:t>
-      </w:r>
-      <w:proofErr w:type="gramEnd"/>
-      <w:r>
-        <w:rPr>
-          <w:rFonts w:ascii="Arial" w:eastAsia="Arial" w:hAnsi="Arial" w:cs="Arial"/>
-          <w:color w:val="000000"/>
-          <w:sz w:val="22"/>
-          <w:szCs w:val="22"/>
-        </w:rPr>
-        <w:t>________________</w:t>
+        <w:t>Fecha:_________________</w:t>
       </w:r>
       <w:r>
         <w:rPr>
@@ -7305,7 +6943,6 @@
         </w:rPr>
         <w:tab/>
       </w:r>
-      <w:proofErr w:type="gramStart"/>
       <w:r>
         <w:rPr>
           <w:rFonts w:ascii="Arial" w:eastAsia="Arial" w:hAnsi="Arial" w:cs="Arial"/>
@@ -7313,17 +6950,7 @@
           <w:sz w:val="22"/>
           <w:szCs w:val="22"/>
         </w:rPr>
-        <w:t>Fecha:_</w:t>
-      </w:r>
-      <w:proofErr w:type="gramEnd"/>
-      <w:r>
-        <w:rPr>
-          <w:rFonts w:ascii="Arial" w:eastAsia="Arial" w:hAnsi="Arial" w:cs="Arial"/>
-          <w:color w:val="000000"/>
-          <w:sz w:val="22"/>
-          <w:szCs w:val="22"/>
-        </w:rPr>
-        <w:t>________________</w:t>
+        <w:t>Fecha:_________________</w:t>
       </w:r>
       <w:r>
         <w:rPr>
@@ -7397,14 +7024,7 @@
           <w:rFonts w:ascii="Arial" w:eastAsia="Arial" w:hAnsi="Arial" w:cs="Arial"/>
           <w:color w:val="000000"/>
         </w:rPr>
-        <w:t>(Aclaración: la aprobación del documento estará dada por los docentes a cargo d</w:t>
-      </w:r>
-      <w:r>
-        <w:rPr>
-          <w:rFonts w:ascii="Arial" w:eastAsia="Arial" w:hAnsi="Arial" w:cs="Arial"/>
-          <w:color w:val="000000"/>
-        </w:rPr>
-        <w:t>el proyecto, una vez que consideren que no fuese necesario realizar más modificaciones).</w:t>
+        <w:t>(Aclaración: la aprobación del documento estará dada por los docentes a cargo del proyecto, una vez que consideren que no fuese necesario realizar más modificaciones).</w:t>
       </w:r>
     </w:p>
     <w:sectPr>
@@ -7564,7 +7184,6 @@
         <w:color w:val="000000"/>
       </w:rPr>
     </w:pPr>
-    <w:proofErr w:type="spellStart"/>
     <w:r>
       <w:rPr>
         <w:rFonts w:ascii="Arial" w:eastAsia="Arial" w:hAnsi="Arial" w:cs="Arial"/>
@@ -7572,17 +7191,7 @@
         <w:sz w:val="16"/>
         <w:szCs w:val="16"/>
       </w:rPr>
-      <w:t>Template</w:t>
-    </w:r>
-    <w:proofErr w:type="spellEnd"/>
-    <w:r>
-      <w:rPr>
-        <w:rFonts w:ascii="Arial" w:eastAsia="Arial" w:hAnsi="Arial" w:cs="Arial"/>
-        <w:color w:val="000000"/>
-        <w:sz w:val="16"/>
-        <w:szCs w:val="16"/>
-      </w:rPr>
-      <w:t xml:space="preserve"> 2023</w:t>
+      <w:t>Template 2023</w:t>
     </w:r>
   </w:p>
   <w:p>
@@ -7736,7 +7345,7 @@
                 <v:path o:extrusionok="f" gradientshapeok="t" o:connecttype="rect"/>
                 <o:lock v:ext="edit" aspectratio="t"/>
               </v:shapetype>
-              <v:shape id="image1.png" o:spid="_x0000_i1025" type="#_x0000_t75" style="width:67.5pt;height:46.5pt;visibility:visible">
+              <v:shape id="image1.png" o:spid="_x0000_i1027" type="#_x0000_t75" style="width:67.5pt;height:46.5pt;visibility:visible">
                 <v:imagedata r:id="rId1" o:title=""/>
               </v:shape>
             </w:pict>
@@ -7766,11 +7375,11 @@
           </w:pPr>
           <w:r>
             <w:rPr>
-              <w:rFonts w:ascii="Open Sans" w:eastAsia="Open Sans" w:hAnsi="Open Sans" w:cs="Open Sans"/>
+              <w:rFonts w:ascii="Arial" w:eastAsia="Arial" w:hAnsi="Arial" w:cs="Arial"/>
               <w:b/>
               <w:color w:val="000000"/>
             </w:rPr>
-            <w:t>&lt;NOMBRE DEL PROYECTO&gt;</w:t>
+            <w:t>Desarrollo de un sistema de información para el monitoreo y análisis del nivel de agua de tanques hogareños (SIGNA)</w:t>
           </w:r>
         </w:p>
       </w:tc>
@@ -7801,10 +7410,58 @@
           </w:pPr>
           <w:r>
             <w:rPr>
-              <w:rFonts w:ascii="Open Sans" w:eastAsia="Open Sans" w:hAnsi="Open Sans" w:cs="Open Sans"/>
+              <w:rFonts w:ascii="Arial" w:eastAsia="Arial" w:hAnsi="Arial" w:cs="Arial"/>
+              <w:noProof/>
               <w:color w:val="000000"/>
             </w:rPr>
-            <w:t>&lt;LOGO DEL PROYECTO&gt;</w:t>
+            <w:drawing>
+              <wp:inline distT="0" distB="0" distL="0" distR="0" wp14:anchorId="761EB744" wp14:editId="13698F83">
+                <wp:extent cx="1000957" cy="666750"/>
+                <wp:effectExtent l="0" t="0" r="8890" b="0"/>
+                <wp:docPr id="353259723" name="Imagen 2"/>
+                <wp:cNvGraphicFramePr>
+                  <a:graphicFrameLocks xmlns:a="http://schemas.openxmlformats.org/drawingml/2006/main" noChangeAspect="1"/>
+                </wp:cNvGraphicFramePr>
+                <a:graphic xmlns:a="http://schemas.openxmlformats.org/drawingml/2006/main">
+                  <a:graphicData uri="http://schemas.openxmlformats.org/drawingml/2006/picture">
+                    <pic:pic xmlns:pic="http://schemas.openxmlformats.org/drawingml/2006/picture">
+                      <pic:nvPicPr>
+                        <pic:cNvPr id="0" name="Picture 3"/>
+                        <pic:cNvPicPr>
+                          <a:picLocks noChangeAspect="1" noChangeArrowheads="1"/>
+                        </pic:cNvPicPr>
+                      </pic:nvPicPr>
+                      <pic:blipFill>
+                        <a:blip r:embed="rId2">
+                          <a:extLst>
+                            <a:ext uri="{28A0092B-C50C-407E-A947-70E740481C1C}">
+                              <a14:useLocalDpi xmlns:a14="http://schemas.microsoft.com/office/drawing/2010/main" val="0"/>
+                            </a:ext>
+                          </a:extLst>
+                        </a:blip>
+                        <a:srcRect/>
+                        <a:stretch>
+                          <a:fillRect/>
+                        </a:stretch>
+                      </pic:blipFill>
+                      <pic:spPr bwMode="auto">
+                        <a:xfrm>
+                          <a:off x="0" y="0"/>
+                          <a:ext cx="1004937" cy="669401"/>
+                        </a:xfrm>
+                        <a:prstGeom prst="rect">
+                          <a:avLst/>
+                        </a:prstGeom>
+                        <a:noFill/>
+                        <a:ln>
+                          <a:noFill/>
+                        </a:ln>
+                      </pic:spPr>
+                    </pic:pic>
+                  </a:graphicData>
+                </a:graphic>
+              </wp:inline>
+            </w:drawing>
           </w:r>
         </w:p>
       </w:tc>
@@ -7860,11 +7517,11 @@
           </w:pPr>
           <w:r>
             <w:rPr>
-              <w:rFonts w:ascii="Open Sans" w:eastAsia="Open Sans" w:hAnsi="Open Sans" w:cs="Open Sans"/>
+              <w:rFonts w:ascii="Arial" w:eastAsia="Arial" w:hAnsi="Arial" w:cs="Arial"/>
               <w:b/>
               <w:color w:val="000000"/>
             </w:rPr>
-            <w:t>&lt;Código de Curso&gt;</w:t>
+            <w:t>K4551</w:t>
           </w:r>
         </w:p>
       </w:tc>
@@ -7943,29 +7600,17 @@
           </w:pPr>
           <w:r>
             <w:rPr>
-              <w:rFonts w:ascii="Open Sans" w:eastAsia="Open Sans" w:hAnsi="Open Sans" w:cs="Open Sans"/>
-              <w:b/>
+              <w:rFonts w:ascii="Arial" w:eastAsia="Arial" w:hAnsi="Arial" w:cs="Arial"/>
               <w:color w:val="000000"/>
             </w:rPr>
-            <w:t xml:space="preserve">&lt;Versión </w:t>
+            <w:t>Versión 1.</w:t>
           </w:r>
-          <w:proofErr w:type="gramStart"/>
           <w:r>
             <w:rPr>
-              <w:rFonts w:ascii="Open Sans" w:eastAsia="Open Sans" w:hAnsi="Open Sans" w:cs="Open Sans"/>
-              <w:b/>
+              <w:rFonts w:ascii="Arial" w:eastAsia="Arial" w:hAnsi="Arial" w:cs="Arial"/>
               <w:color w:val="000000"/>
             </w:rPr>
-            <w:t>#.#</w:t>
-          </w:r>
-          <w:proofErr w:type="gramEnd"/>
-          <w:r>
-            <w:rPr>
-              <w:rFonts w:ascii="Open Sans" w:eastAsia="Open Sans" w:hAnsi="Open Sans" w:cs="Open Sans"/>
-              <w:b/>
-              <w:color w:val="000000"/>
-            </w:rPr>
-            <w:t>&gt;</w:t>
+            <w:t>0</w:t>
           </w:r>
         </w:p>
       </w:tc>
@@ -7991,11 +7636,10 @@
           </w:pPr>
           <w:r>
             <w:rPr>
-              <w:rFonts w:ascii="Open Sans" w:eastAsia="Open Sans" w:hAnsi="Open Sans" w:cs="Open Sans"/>
-              <w:b/>
+              <w:rFonts w:ascii="Arial" w:eastAsia="Arial" w:hAnsi="Arial" w:cs="Arial"/>
               <w:color w:val="000000"/>
             </w:rPr>
-            <w:t>&lt;Fecha&gt;</w:t>
+            <w:t>11/10/23</w:t>
           </w:r>
         </w:p>
       </w:tc>
@@ -9449,8 +9093,8 @@
 <file path=customXml/itemProps1.xml><?xml version="1.0" encoding="utf-8"?>
 <ds:datastoreItem xmlns:ds="http://schemas.openxmlformats.org/officeDocument/2006/customXml" ds:itemID="{11111111-1234-1234-1234-123412341234}">
   <ds:schemaRefs>
+    <ds:schemaRef ds:uri="http://customooxmlschemas.google.com/"/>
     <ds:schemaRef ds:uri="http://schemas.openxmlformats.org/officeDocument/2006/relationships"/>
-    <ds:schemaRef ds:uri="http://customooxmlschemas.google.com/"/>
   </ds:schemaRefs>
 </ds:datastoreItem>
 </file>
</xml_diff>

<commit_message>
added PM matriz interesados
</commit_message>
<xml_diff>
--- a/6-Matriz de Interesados - UTN - 2023.docx
+++ b/6-Matriz de Interesados - UTN - 2023.docx
@@ -866,7 +866,6 @@
         </w:rPr>
         <w:t xml:space="preserve">Director de Cátedra: </w:t>
       </w:r>
-      <w:proofErr w:type="spellStart"/>
       <w:r>
         <w:rPr>
           <w:rFonts w:ascii="Arial" w:eastAsia="Arial" w:hAnsi="Arial" w:cs="Arial"/>
@@ -874,17 +873,7 @@
           <w:sz w:val="22"/>
           <w:szCs w:val="22"/>
         </w:rPr>
-        <w:t>Mag</w:t>
-      </w:r>
-      <w:proofErr w:type="spellEnd"/>
-      <w:r>
-        <w:rPr>
-          <w:rFonts w:ascii="Arial" w:eastAsia="Arial" w:hAnsi="Arial" w:cs="Arial"/>
-          <w:i/>
-          <w:sz w:val="22"/>
-          <w:szCs w:val="22"/>
-        </w:rPr>
-        <w:t>. Ing. Gabriela Salem</w:t>
+        <w:t>Mag. Ing. Gabriela Salem</w:t>
       </w:r>
     </w:p>
     <w:p>
@@ -910,7 +899,6 @@
         <w:lastRenderedPageBreak/>
         <w:t xml:space="preserve">Profesor a cargo del curso:  </w:t>
       </w:r>
-      <w:proofErr w:type="spellStart"/>
       <w:r>
         <w:rPr>
           <w:rFonts w:ascii="Arial" w:eastAsia="Arial" w:hAnsi="Arial" w:cs="Arial"/>
@@ -918,49 +906,8 @@
           <w:sz w:val="22"/>
           <w:szCs w:val="22"/>
         </w:rPr>
-        <w:t>Mag</w:t>
+        <w:t>Mag. Ing. Gabriela Salem / Ing. Andrea Alegretti / Gabriel Simois</w:t>
       </w:r>
-      <w:proofErr w:type="spellEnd"/>
-      <w:r>
-        <w:rPr>
-          <w:rFonts w:ascii="Arial" w:eastAsia="Arial" w:hAnsi="Arial" w:cs="Arial"/>
-          <w:i/>
-          <w:sz w:val="22"/>
-          <w:szCs w:val="22"/>
-        </w:rPr>
-        <w:t xml:space="preserve">. Ing. Gabriela Salem / Ing. Andrea </w:t>
-      </w:r>
-      <w:proofErr w:type="spellStart"/>
-      <w:r>
-        <w:rPr>
-          <w:rFonts w:ascii="Arial" w:eastAsia="Arial" w:hAnsi="Arial" w:cs="Arial"/>
-          <w:i/>
-          <w:sz w:val="22"/>
-          <w:szCs w:val="22"/>
-        </w:rPr>
-        <w:t>Alegretti</w:t>
-      </w:r>
-      <w:proofErr w:type="spellEnd"/>
-      <w:r>
-        <w:rPr>
-          <w:rFonts w:ascii="Arial" w:eastAsia="Arial" w:hAnsi="Arial" w:cs="Arial"/>
-          <w:i/>
-          <w:sz w:val="22"/>
-          <w:szCs w:val="22"/>
-        </w:rPr>
-        <w:t xml:space="preserve"> / Gabriel </w:t>
-      </w:r>
-      <w:proofErr w:type="spellStart"/>
-      <w:r>
-        <w:rPr>
-          <w:rFonts w:ascii="Arial" w:eastAsia="Arial" w:hAnsi="Arial" w:cs="Arial"/>
-          <w:i/>
-          <w:sz w:val="22"/>
-          <w:szCs w:val="22"/>
-        </w:rPr>
-        <w:t>Simois</w:t>
-      </w:r>
-      <w:proofErr w:type="spellEnd"/>
     </w:p>
     <w:p>
       <w:pPr>
@@ -990,19 +937,8 @@
           <w:sz w:val="22"/>
           <w:szCs w:val="22"/>
         </w:rPr>
-        <w:t xml:space="preserve">Ing. Andrea </w:t>
+        <w:t>Ing. Andrea Alegretti</w:t>
       </w:r>
-      <w:proofErr w:type="spellStart"/>
-      <w:r>
-        <w:rPr>
-          <w:rFonts w:ascii="Arial" w:eastAsia="Arial" w:hAnsi="Arial" w:cs="Arial"/>
-          <w:i/>
-          <w:sz w:val="22"/>
-          <w:szCs w:val="22"/>
-        </w:rPr>
-        <w:t>Alegretti</w:t>
-      </w:r>
-      <w:proofErr w:type="spellEnd"/>
       <w:r>
         <w:rPr>
           <w:rFonts w:ascii="Arial" w:eastAsia="Arial" w:hAnsi="Arial" w:cs="Arial"/>
@@ -1020,9 +956,8 @@
           <w:sz w:val="22"/>
           <w:szCs w:val="22"/>
         </w:rPr>
-        <w:t xml:space="preserve">Gabriel </w:t>
+        <w:t xml:space="preserve">Gabriel Simois / </w:t>
       </w:r>
-      <w:proofErr w:type="spellStart"/>
       <w:r>
         <w:rPr>
           <w:rFonts w:ascii="Arial" w:eastAsia="Arial" w:hAnsi="Arial" w:cs="Arial"/>
@@ -1030,69 +965,8 @@
           <w:sz w:val="22"/>
           <w:szCs w:val="22"/>
         </w:rPr>
-        <w:t>Simois</w:t>
+        <w:t>Agustin López Munell/ Mauro Giraldez</w:t>
       </w:r>
-      <w:proofErr w:type="spellEnd"/>
-      <w:r>
-        <w:rPr>
-          <w:rFonts w:ascii="Arial" w:eastAsia="Arial" w:hAnsi="Arial" w:cs="Arial"/>
-          <w:i/>
-          <w:sz w:val="22"/>
-          <w:szCs w:val="22"/>
-        </w:rPr>
-        <w:t xml:space="preserve"> / </w:t>
-      </w:r>
-      <w:proofErr w:type="spellStart"/>
-      <w:r>
-        <w:rPr>
-          <w:rFonts w:ascii="Arial" w:eastAsia="Arial" w:hAnsi="Arial" w:cs="Arial"/>
-          <w:i/>
-          <w:sz w:val="22"/>
-          <w:szCs w:val="22"/>
-        </w:rPr>
-        <w:t>Agustin</w:t>
-      </w:r>
-      <w:proofErr w:type="spellEnd"/>
-      <w:r>
-        <w:rPr>
-          <w:rFonts w:ascii="Arial" w:eastAsia="Arial" w:hAnsi="Arial" w:cs="Arial"/>
-          <w:i/>
-          <w:sz w:val="22"/>
-          <w:szCs w:val="22"/>
-        </w:rPr>
-        <w:t xml:space="preserve"> López </w:t>
-      </w:r>
-      <w:proofErr w:type="spellStart"/>
-      <w:r>
-        <w:rPr>
-          <w:rFonts w:ascii="Arial" w:eastAsia="Arial" w:hAnsi="Arial" w:cs="Arial"/>
-          <w:i/>
-          <w:sz w:val="22"/>
-          <w:szCs w:val="22"/>
-        </w:rPr>
-        <w:t>Munell</w:t>
-      </w:r>
-      <w:proofErr w:type="spellEnd"/>
-      <w:r>
-        <w:rPr>
-          <w:rFonts w:ascii="Arial" w:eastAsia="Arial" w:hAnsi="Arial" w:cs="Arial"/>
-          <w:i/>
-          <w:sz w:val="22"/>
-          <w:szCs w:val="22"/>
-        </w:rPr>
-        <w:t xml:space="preserve">/ Mauro </w:t>
-      </w:r>
-      <w:proofErr w:type="spellStart"/>
-      <w:r>
-        <w:rPr>
-          <w:rFonts w:ascii="Arial" w:eastAsia="Arial" w:hAnsi="Arial" w:cs="Arial"/>
-          <w:i/>
-          <w:sz w:val="22"/>
-          <w:szCs w:val="22"/>
-        </w:rPr>
-        <w:t>Giraldez</w:t>
-      </w:r>
-      <w:proofErr w:type="spellEnd"/>
     </w:p>
     <w:p>
       <w:pPr>
@@ -1608,6 +1482,15 @@
                 <w:szCs w:val="22"/>
               </w:rPr>
             </w:pPr>
+            <w:r>
+              <w:rPr>
+                <w:rFonts w:ascii="Arial" w:eastAsia="Arial" w:hAnsi="Arial" w:cs="Arial"/>
+                <w:color w:val="000000"/>
+                <w:sz w:val="22"/>
+                <w:szCs w:val="22"/>
+              </w:rPr>
+              <w:t>30/10/23</w:t>
+            </w:r>
           </w:p>
         </w:tc>
         <w:tc>
@@ -1639,6 +1522,15 @@
                 <w:szCs w:val="22"/>
               </w:rPr>
             </w:pPr>
+            <w:r>
+              <w:rPr>
+                <w:rFonts w:ascii="Arial" w:eastAsia="Arial" w:hAnsi="Arial" w:cs="Arial"/>
+                <w:color w:val="000000"/>
+                <w:sz w:val="22"/>
+                <w:szCs w:val="22"/>
+              </w:rPr>
+              <w:t>1.1</w:t>
+            </w:r>
           </w:p>
         </w:tc>
         <w:tc>
@@ -1669,6 +1561,15 @@
                 <w:szCs w:val="22"/>
               </w:rPr>
             </w:pPr>
+            <w:r>
+              <w:rPr>
+                <w:rFonts w:ascii="Arial" w:eastAsia="Arial" w:hAnsi="Arial" w:cs="Arial"/>
+                <w:color w:val="000000"/>
+                <w:sz w:val="22"/>
+                <w:szCs w:val="22"/>
+              </w:rPr>
+              <w:t>Entrega Inicial</w:t>
+            </w:r>
           </w:p>
         </w:tc>
         <w:tc>
@@ -1699,6 +1600,15 @@
                 <w:szCs w:val="22"/>
               </w:rPr>
             </w:pPr>
+            <w:r>
+              <w:rPr>
+                <w:rFonts w:ascii="Arial" w:eastAsia="Arial" w:hAnsi="Arial" w:cs="Arial"/>
+                <w:color w:val="000000"/>
+                <w:sz w:val="22"/>
+                <w:szCs w:val="22"/>
+              </w:rPr>
+              <w:t>Autor</w:t>
+            </w:r>
           </w:p>
         </w:tc>
         <w:tc>
@@ -1728,6 +1638,15 @@
                 <w:szCs w:val="22"/>
               </w:rPr>
             </w:pPr>
+            <w:r>
+              <w:rPr>
+                <w:rFonts w:ascii="Arial" w:eastAsia="Arial" w:hAnsi="Arial" w:cs="Arial"/>
+                <w:color w:val="000000"/>
+                <w:sz w:val="22"/>
+                <w:szCs w:val="22"/>
+              </w:rPr>
+              <w:t>Marco Augusto Piatti Castro</w:t>
+            </w:r>
           </w:p>
         </w:tc>
       </w:tr>
@@ -2304,27 +2223,7 @@
                 <w:sz w:val="22"/>
                 <w:szCs w:val="22"/>
               </w:rPr>
-              <w:t xml:space="preserve">Detalla los aspectos importantes </w:t>
-            </w:r>
-            <w:proofErr w:type="gramStart"/>
-            <w:r>
-              <w:rPr>
-                <w:rFonts w:ascii="Arial" w:eastAsia="Arial" w:hAnsi="Arial" w:cs="Arial"/>
-                <w:color w:val="000000"/>
-                <w:sz w:val="22"/>
-                <w:szCs w:val="22"/>
-              </w:rPr>
-              <w:t>a</w:t>
-            </w:r>
-            <w:proofErr w:type="gramEnd"/>
-            <w:r>
-              <w:rPr>
-                <w:rFonts w:ascii="Arial" w:eastAsia="Arial" w:hAnsi="Arial" w:cs="Arial"/>
-                <w:color w:val="000000"/>
-                <w:sz w:val="22"/>
-                <w:szCs w:val="22"/>
-              </w:rPr>
-              <w:t xml:space="preserve"> tener en cuenta de cada interesado, tanto en lo que respecta a datos para mantener una comunicación fluida, como las expectativas y grado de influencia que tendrá en el proyecto.</w:t>
+              <w:t>Detalla los aspectos importantes a tener en cuenta de cada interesado, tanto en lo que respecta a datos para mantener una comunicación fluida, como las expectativas y grado de influencia que tendrá en el proyecto.</w:t>
             </w:r>
           </w:p>
           <w:p>
@@ -3729,7 +3628,7 @@
                       <w:sz w:val="22"/>
                       <w:szCs w:val="22"/>
                     </w:rPr>
-                    <w:t>Ana Gómez</w:t>
+                    <w:t>Marco Piatti</w:t>
                   </w:r>
                 </w:p>
               </w:tc>
@@ -3768,7 +3667,7 @@
                       <w:sz w:val="22"/>
                       <w:szCs w:val="22"/>
                     </w:rPr>
-                    <w:t>Analista Funcional</w:t>
+                    <w:t>Project Manager</w:t>
                   </w:r>
                 </w:p>
               </w:tc>
@@ -3807,7 +3706,7 @@
                       <w:sz w:val="22"/>
                       <w:szCs w:val="22"/>
                     </w:rPr>
-                    <w:t>Analista Funcional</w:t>
+                    <w:t>Project Manager</w:t>
                   </w:r>
                 </w:p>
               </w:tc>
@@ -3846,7 +3745,7 @@
                       <w:sz w:val="22"/>
                       <w:szCs w:val="22"/>
                     </w:rPr>
-                    <w:t>agomez@gmail.com</w:t>
+                    <w:t>mpiatti@frba.utn.edu.ar</w:t>
                   </w:r>
                 </w:p>
               </w:tc>
@@ -3885,7 +3784,7 @@
                       <w:sz w:val="22"/>
                       <w:szCs w:val="22"/>
                     </w:rPr>
-                    <w:t>Análisis de los requerimientos técnicos</w:t>
+                    <w:t>Gestión del proyecto</w:t>
                   </w:r>
                 </w:p>
               </w:tc>
@@ -3924,7 +3823,7 @@
                       <w:sz w:val="22"/>
                       <w:szCs w:val="22"/>
                     </w:rPr>
-                    <w:t>Medio</w:t>
+                    <w:t>Muy Alto</w:t>
                   </w:r>
                 </w:p>
               </w:tc>
@@ -3963,7 +3862,7 @@
                       <w:sz w:val="22"/>
                       <w:szCs w:val="22"/>
                     </w:rPr>
-                    <w:t>Medio</w:t>
+                    <w:t>Alto</w:t>
                   </w:r>
                 </w:p>
               </w:tc>
@@ -4002,7 +3901,7 @@
                       <w:sz w:val="22"/>
                       <w:szCs w:val="22"/>
                     </w:rPr>
-                    <w:t>Medianamente Influyente</w:t>
+                    <w:t>Muy Influyente</w:t>
                   </w:r>
                 </w:p>
               </w:tc>
@@ -4044,7 +3943,7 @@
                       <w:szCs w:val="22"/>
                     </w:rPr>
                     <w:lastRenderedPageBreak/>
-                    <w:t>Laura Bianchi</w:t>
+                    <w:t>Ana Gómez</w:t>
                   </w:r>
                 </w:p>
               </w:tc>
@@ -4083,7 +3982,7 @@
                       <w:sz w:val="22"/>
                       <w:szCs w:val="22"/>
                     </w:rPr>
-                    <w:t>Arquitecto de Sistemas</w:t>
+                    <w:t>Analista Funcional</w:t>
                   </w:r>
                 </w:p>
               </w:tc>
@@ -4122,7 +4021,7 @@
                       <w:sz w:val="22"/>
                       <w:szCs w:val="22"/>
                     </w:rPr>
-                    <w:t>Arquitecto de Sistemas</w:t>
+                    <w:t>Analista Funcional</w:t>
                   </w:r>
                 </w:p>
               </w:tc>
@@ -4161,7 +4060,7 @@
                       <w:sz w:val="22"/>
                       <w:szCs w:val="22"/>
                     </w:rPr>
-                    <w:t>lbianchi@gmail.com</w:t>
+                    <w:t>agomez@gmail.com</w:t>
                   </w:r>
                 </w:p>
               </w:tc>
@@ -4200,7 +4099,7 @@
                       <w:sz w:val="22"/>
                       <w:szCs w:val="22"/>
                     </w:rPr>
-                    <w:t xml:space="preserve">Diseño del Software e Infraestructura del Sistema </w:t>
+                    <w:t>Análisis de los requerimientos técnicos</w:t>
                   </w:r>
                 </w:p>
               </w:tc>
@@ -4239,7 +4138,7 @@
                       <w:sz w:val="22"/>
                       <w:szCs w:val="22"/>
                     </w:rPr>
-                    <w:t>Muy Alto</w:t>
+                    <w:t>Medio</w:t>
                   </w:r>
                 </w:p>
               </w:tc>
@@ -4358,7 +4257,7 @@
                       <w:sz w:val="22"/>
                       <w:szCs w:val="22"/>
                     </w:rPr>
-                    <w:t>Martín Ferrari</w:t>
+                    <w:t>Laura Bianchi</w:t>
                   </w:r>
                 </w:p>
               </w:tc>
@@ -4397,19 +4296,8 @@
                       <w:sz w:val="22"/>
                       <w:szCs w:val="22"/>
                     </w:rPr>
-                    <w:t xml:space="preserve">Desarrollador </w:t>
-                  </w:r>
-                  <w:proofErr w:type="spellStart"/>
-                  <w:r>
-                    <w:rPr>
-                      <w:rFonts w:ascii="Arial" w:eastAsia="Arial" w:hAnsi="Arial" w:cs="Arial"/>
-                      <w:color w:val="000000"/>
-                      <w:sz w:val="22"/>
-                      <w:szCs w:val="22"/>
-                    </w:rPr>
-                    <w:t>Fullstack</w:t>
-                  </w:r>
-                  <w:proofErr w:type="spellEnd"/>
+                    <w:t>Arquitecto de Sistemas</w:t>
+                  </w:r>
                 </w:p>
               </w:tc>
               <w:tc>
@@ -4447,19 +4335,8 @@
                       <w:sz w:val="22"/>
                       <w:szCs w:val="22"/>
                     </w:rPr>
-                    <w:t xml:space="preserve">Desarrollador </w:t>
-                  </w:r>
-                  <w:proofErr w:type="spellStart"/>
-                  <w:r>
-                    <w:rPr>
-                      <w:rFonts w:ascii="Arial" w:eastAsia="Arial" w:hAnsi="Arial" w:cs="Arial"/>
-                      <w:color w:val="000000"/>
-                      <w:sz w:val="22"/>
-                      <w:szCs w:val="22"/>
-                    </w:rPr>
-                    <w:t>Fullstack</w:t>
-                  </w:r>
-                  <w:proofErr w:type="spellEnd"/>
+                    <w:t>Arquitecto de Sistemas</w:t>
+                  </w:r>
                 </w:p>
               </w:tc>
               <w:tc>
@@ -4497,7 +4374,7 @@
                       <w:sz w:val="22"/>
                       <w:szCs w:val="22"/>
                     </w:rPr>
-                    <w:t>mferrari@gmail.com</w:t>
+                    <w:t>lbianchi@gmail.com</w:t>
                   </w:r>
                 </w:p>
               </w:tc>
@@ -4536,27 +4413,7 @@
                       <w:sz w:val="22"/>
                       <w:szCs w:val="22"/>
                     </w:rPr>
-                    <w:t xml:space="preserve">Desarrollo del </w:t>
-                  </w:r>
-                  <w:proofErr w:type="spellStart"/>
-                  <w:r>
-                    <w:rPr>
-                      <w:rFonts w:ascii="Arial" w:eastAsia="Arial" w:hAnsi="Arial" w:cs="Arial"/>
-                      <w:color w:val="000000"/>
-                      <w:sz w:val="22"/>
-                      <w:szCs w:val="22"/>
-                    </w:rPr>
-                    <w:t>Modulo</w:t>
-                  </w:r>
-                  <w:proofErr w:type="spellEnd"/>
-                  <w:r>
-                    <w:rPr>
-                      <w:rFonts w:ascii="Arial" w:eastAsia="Arial" w:hAnsi="Arial" w:cs="Arial"/>
-                      <w:color w:val="000000"/>
-                      <w:sz w:val="22"/>
-                      <w:szCs w:val="22"/>
-                    </w:rPr>
-                    <w:t xml:space="preserve"> de mediciones</w:t>
+                    <w:t xml:space="preserve">Diseño del Software e Infraestructura del Sistema </w:t>
                   </w:r>
                 </w:p>
               </w:tc>
@@ -4595,7 +4452,7 @@
                       <w:sz w:val="22"/>
                       <w:szCs w:val="22"/>
                     </w:rPr>
-                    <w:t>Medio</w:t>
+                    <w:t>Muy Alto</w:t>
                   </w:r>
                 </w:p>
               </w:tc>
@@ -4673,7 +4530,7 @@
                       <w:sz w:val="22"/>
                       <w:szCs w:val="22"/>
                     </w:rPr>
-                    <w:t>Poco Influyente</w:t>
+                    <w:t>Medianamente Influyente</w:t>
                   </w:r>
                 </w:p>
               </w:tc>
@@ -4714,7 +4571,7 @@
                       <w:sz w:val="22"/>
                       <w:szCs w:val="22"/>
                     </w:rPr>
-                    <w:t>Natalia Russo</w:t>
+                    <w:t>Martín Ferrari</w:t>
                   </w:r>
                 </w:p>
               </w:tc>
@@ -4753,19 +4610,8 @@
                       <w:sz w:val="22"/>
                       <w:szCs w:val="22"/>
                     </w:rPr>
-                    <w:t xml:space="preserve">Desarrollador </w:t>
-                  </w:r>
-                  <w:proofErr w:type="spellStart"/>
-                  <w:r>
-                    <w:rPr>
-                      <w:rFonts w:ascii="Arial" w:eastAsia="Arial" w:hAnsi="Arial" w:cs="Arial"/>
-                      <w:color w:val="000000"/>
-                      <w:sz w:val="22"/>
-                      <w:szCs w:val="22"/>
-                    </w:rPr>
-                    <w:t>Fullstack</w:t>
-                  </w:r>
-                  <w:proofErr w:type="spellEnd"/>
+                    <w:t>Desarrollador Fullstack</w:t>
+                  </w:r>
                 </w:p>
               </w:tc>
               <w:tc>
@@ -4803,19 +4649,8 @@
                       <w:sz w:val="22"/>
                       <w:szCs w:val="22"/>
                     </w:rPr>
-                    <w:t xml:space="preserve">Desarrollador </w:t>
-                  </w:r>
-                  <w:proofErr w:type="spellStart"/>
-                  <w:r>
-                    <w:rPr>
-                      <w:rFonts w:ascii="Arial" w:eastAsia="Arial" w:hAnsi="Arial" w:cs="Arial"/>
-                      <w:color w:val="000000"/>
-                      <w:sz w:val="22"/>
-                      <w:szCs w:val="22"/>
-                    </w:rPr>
-                    <w:t>Fullstack</w:t>
-                  </w:r>
-                  <w:proofErr w:type="spellEnd"/>
+                    <w:t>Desarrollador Fullstack</w:t>
+                  </w:r>
                 </w:p>
               </w:tc>
               <w:tc>
@@ -4853,7 +4688,7 @@
                       <w:sz w:val="22"/>
                       <w:szCs w:val="22"/>
                     </w:rPr>
-                    <w:t>nrusso@gmail.com</w:t>
+                    <w:t>mferrari@gmail.com</w:t>
                   </w:r>
                 </w:p>
               </w:tc>
@@ -4892,27 +4727,7 @@
                       <w:sz w:val="22"/>
                       <w:szCs w:val="22"/>
                     </w:rPr>
-                    <w:t xml:space="preserve">Desarrollo del </w:t>
-                  </w:r>
-                  <w:proofErr w:type="spellStart"/>
-                  <w:r>
-                    <w:rPr>
-                      <w:rFonts w:ascii="Arial" w:eastAsia="Arial" w:hAnsi="Arial" w:cs="Arial"/>
-                      <w:color w:val="000000"/>
-                      <w:sz w:val="22"/>
-                      <w:szCs w:val="22"/>
-                    </w:rPr>
-                    <w:t>Modulo</w:t>
-                  </w:r>
-                  <w:proofErr w:type="spellEnd"/>
-                  <w:r>
-                    <w:rPr>
-                      <w:rFonts w:ascii="Arial" w:eastAsia="Arial" w:hAnsi="Arial" w:cs="Arial"/>
-                      <w:color w:val="000000"/>
-                      <w:sz w:val="22"/>
-                      <w:szCs w:val="22"/>
-                    </w:rPr>
-                    <w:t xml:space="preserve"> de alertas</w:t>
+                    <w:t>Desarrollo del Modulo de mediciones</w:t>
                   </w:r>
                 </w:p>
               </w:tc>
@@ -5070,7 +4885,7 @@
                       <w:sz w:val="22"/>
                       <w:szCs w:val="22"/>
                     </w:rPr>
-                    <w:t>Pedro González</w:t>
+                    <w:t>Natalia Russo</w:t>
                   </w:r>
                 </w:p>
               </w:tc>
@@ -5109,7 +4924,7 @@
                       <w:sz w:val="22"/>
                       <w:szCs w:val="22"/>
                     </w:rPr>
-                    <w:t>Coordinador de Pruebas</w:t>
+                    <w:t>Desarrollador Fullstack</w:t>
                   </w:r>
                 </w:p>
               </w:tc>
@@ -5148,7 +4963,7 @@
                       <w:sz w:val="22"/>
                       <w:szCs w:val="22"/>
                     </w:rPr>
-                    <w:t>Coordinador de Pruebas</w:t>
+                    <w:t>Desarrollador Fullstack</w:t>
                   </w:r>
                 </w:p>
               </w:tc>
@@ -5187,7 +5002,7 @@
                       <w:sz w:val="22"/>
                       <w:szCs w:val="22"/>
                     </w:rPr>
-                    <w:t>pgonzalez@gmail.com</w:t>
+                    <w:t>nrusso@gmail.com</w:t>
                   </w:r>
                 </w:p>
               </w:tc>
@@ -5226,7 +5041,7 @@
                       <w:sz w:val="22"/>
                       <w:szCs w:val="22"/>
                     </w:rPr>
-                    <w:t>Planificación de las pruebas</w:t>
+                    <w:t>Desarrollo del Modulo de alertas</w:t>
                   </w:r>
                 </w:p>
               </w:tc>
@@ -5384,7 +5199,7 @@
                       <w:sz w:val="22"/>
                       <w:szCs w:val="22"/>
                     </w:rPr>
-                    <w:t>Luis Santoro</w:t>
+                    <w:t>Pedro González</w:t>
                   </w:r>
                 </w:p>
               </w:tc>
@@ -5423,7 +5238,7 @@
                       <w:sz w:val="22"/>
                       <w:szCs w:val="22"/>
                     </w:rPr>
-                    <w:t>Especialista en Seguridad Informática</w:t>
+                    <w:t>Coordinador de Pruebas</w:t>
                   </w:r>
                 </w:p>
               </w:tc>
@@ -5462,7 +5277,7 @@
                       <w:sz w:val="22"/>
                       <w:szCs w:val="22"/>
                     </w:rPr>
-                    <w:t>Especialista en Seguridad Informática</w:t>
+                    <w:t>Coordinador de Pruebas</w:t>
                   </w:r>
                 </w:p>
               </w:tc>
@@ -5501,7 +5316,7 @@
                       <w:sz w:val="22"/>
                       <w:szCs w:val="22"/>
                     </w:rPr>
-                    <w:t>lsantoro@gmail.com</w:t>
+                    <w:t>pgonzalez@gmail.com</w:t>
                   </w:r>
                 </w:p>
               </w:tc>
@@ -5540,7 +5355,7 @@
                       <w:sz w:val="22"/>
                       <w:szCs w:val="22"/>
                     </w:rPr>
-                    <w:t>Detección de vulnerabilidades de seguridad informática</w:t>
+                    <w:t>Planificación de las pruebas</w:t>
                   </w:r>
                 </w:p>
               </w:tc>
@@ -5657,7 +5472,7 @@
                       <w:sz w:val="22"/>
                       <w:szCs w:val="22"/>
                     </w:rPr>
-                    <w:t>Medianamente Influyente</w:t>
+                    <w:t>Poco Influyente</w:t>
                   </w:r>
                 </w:p>
               </w:tc>
@@ -5698,7 +5513,7 @@
                       <w:sz w:val="22"/>
                       <w:szCs w:val="22"/>
                     </w:rPr>
-                    <w:t>Gabriela Mendoza</w:t>
+                    <w:t>Luis Santoro</w:t>
                   </w:r>
                 </w:p>
               </w:tc>
@@ -5737,7 +5552,7 @@
                       <w:sz w:val="22"/>
                       <w:szCs w:val="22"/>
                     </w:rPr>
-                    <w:t>Usuario Experto</w:t>
+                    <w:t>Especialista en Seguridad Informática</w:t>
                   </w:r>
                 </w:p>
               </w:tc>
@@ -5776,7 +5591,7 @@
                       <w:sz w:val="22"/>
                       <w:szCs w:val="22"/>
                     </w:rPr>
-                    <w:t>Usuario Experto</w:t>
+                    <w:t>Especialista en Seguridad Informática</w:t>
                   </w:r>
                 </w:p>
               </w:tc>
@@ -5815,7 +5630,7 @@
                       <w:sz w:val="22"/>
                       <w:szCs w:val="22"/>
                     </w:rPr>
-                    <w:t>gmendoza@gmail.com</w:t>
+                    <w:t>lsantoro@gmail.com</w:t>
                   </w:r>
                 </w:p>
               </w:tc>
@@ -5854,7 +5669,7 @@
                       <w:sz w:val="22"/>
                       <w:szCs w:val="22"/>
                     </w:rPr>
-                    <w:t>Aprobación del sistema</w:t>
+                    <w:t>Detección de vulnerabilidades de seguridad informática</w:t>
                   </w:r>
                 </w:p>
               </w:tc>
@@ -5893,7 +5708,7 @@
                       <w:sz w:val="22"/>
                       <w:szCs w:val="22"/>
                     </w:rPr>
-                    <w:t>Bajo</w:t>
+                    <w:t>Medio</w:t>
                   </w:r>
                 </w:p>
               </w:tc>
@@ -5932,7 +5747,7 @@
                       <w:sz w:val="22"/>
                       <w:szCs w:val="22"/>
                     </w:rPr>
-                    <w:t>Bajo</w:t>
+                    <w:t>Medio</w:t>
                   </w:r>
                 </w:p>
               </w:tc>
@@ -5971,7 +5786,7 @@
                       <w:sz w:val="22"/>
                       <w:szCs w:val="22"/>
                     </w:rPr>
-                    <w:t>Nada Influyente</w:t>
+                    <w:t>Medianamente Influyente</w:t>
                   </w:r>
                 </w:p>
               </w:tc>
@@ -6012,7 +5827,7 @@
                       <w:sz w:val="22"/>
                       <w:szCs w:val="22"/>
                     </w:rPr>
-                    <w:t>Alejandro Romano</w:t>
+                    <w:t>Gabriela Mendoza</w:t>
                   </w:r>
                 </w:p>
               </w:tc>
@@ -6129,7 +5944,7 @@
                       <w:sz w:val="22"/>
                       <w:szCs w:val="22"/>
                     </w:rPr>
-                    <w:t>aromano@gmail.com</w:t>
+                    <w:t>gmendoza@gmail.com</w:t>
                   </w:r>
                 </w:p>
               </w:tc>
@@ -6327,6 +6142,320 @@
                       <w:szCs w:val="22"/>
                     </w:rPr>
                     <w:lastRenderedPageBreak/>
+                    <w:t>Alejandro Romano</w:t>
+                  </w:r>
+                </w:p>
+              </w:tc>
+              <w:tc>
+                <w:tcPr>
+                  <w:tcW w:w="1390" w:type="dxa"/>
+                  <w:tcBorders>
+                    <w:top w:val="single" w:sz="4" w:space="0" w:color="000000"/>
+                    <w:left w:val="single" w:sz="4" w:space="0" w:color="000000"/>
+                    <w:bottom w:val="single" w:sz="4" w:space="0" w:color="000000"/>
+                    <w:right w:val="single" w:sz="4" w:space="0" w:color="000000"/>
+                  </w:tcBorders>
+                </w:tcPr>
+                <w:p>
+                  <w:pPr>
+                    <w:pBdr>
+                      <w:top w:val="nil"/>
+                      <w:left w:val="nil"/>
+                      <w:bottom w:val="nil"/>
+                      <w:right w:val="nil"/>
+                      <w:between w:val="nil"/>
+                    </w:pBdr>
+                    <w:spacing w:before="120" w:after="120"/>
+                    <w:jc w:val="center"/>
+                    <w:rPr>
+                      <w:rFonts w:ascii="Arial" w:eastAsia="Arial" w:hAnsi="Arial" w:cs="Arial"/>
+                      <w:color w:val="000000"/>
+                      <w:sz w:val="22"/>
+                      <w:szCs w:val="22"/>
+                    </w:rPr>
+                  </w:pPr>
+                  <w:r>
+                    <w:rPr>
+                      <w:rFonts w:ascii="Arial" w:eastAsia="Arial" w:hAnsi="Arial" w:cs="Arial"/>
+                      <w:color w:val="000000"/>
+                      <w:sz w:val="22"/>
+                      <w:szCs w:val="22"/>
+                    </w:rPr>
+                    <w:t>Usuario Experto</w:t>
+                  </w:r>
+                </w:p>
+              </w:tc>
+              <w:tc>
+                <w:tcPr>
+                  <w:tcW w:w="1314" w:type="dxa"/>
+                  <w:tcBorders>
+                    <w:top w:val="single" w:sz="4" w:space="0" w:color="000000"/>
+                    <w:left w:val="single" w:sz="4" w:space="0" w:color="000000"/>
+                    <w:bottom w:val="single" w:sz="4" w:space="0" w:color="000000"/>
+                    <w:right w:val="single" w:sz="4" w:space="0" w:color="000000"/>
+                  </w:tcBorders>
+                </w:tcPr>
+                <w:p>
+                  <w:pPr>
+                    <w:pBdr>
+                      <w:top w:val="nil"/>
+                      <w:left w:val="nil"/>
+                      <w:bottom w:val="nil"/>
+                      <w:right w:val="nil"/>
+                      <w:between w:val="nil"/>
+                    </w:pBdr>
+                    <w:spacing w:before="120" w:after="120"/>
+                    <w:jc w:val="center"/>
+                    <w:rPr>
+                      <w:rFonts w:ascii="Arial" w:eastAsia="Arial" w:hAnsi="Arial" w:cs="Arial"/>
+                      <w:color w:val="000000"/>
+                      <w:sz w:val="22"/>
+                      <w:szCs w:val="22"/>
+                    </w:rPr>
+                  </w:pPr>
+                  <w:r>
+                    <w:rPr>
+                      <w:rFonts w:ascii="Arial" w:eastAsia="Arial" w:hAnsi="Arial" w:cs="Arial"/>
+                      <w:color w:val="000000"/>
+                      <w:sz w:val="22"/>
+                      <w:szCs w:val="22"/>
+                    </w:rPr>
+                    <w:t>Usuario Experto</w:t>
+                  </w:r>
+                </w:p>
+              </w:tc>
+              <w:tc>
+                <w:tcPr>
+                  <w:tcW w:w="2376" w:type="dxa"/>
+                  <w:tcBorders>
+                    <w:top w:val="single" w:sz="4" w:space="0" w:color="000000"/>
+                    <w:left w:val="single" w:sz="4" w:space="0" w:color="000000"/>
+                    <w:bottom w:val="single" w:sz="4" w:space="0" w:color="000000"/>
+                    <w:right w:val="single" w:sz="4" w:space="0" w:color="000000"/>
+                  </w:tcBorders>
+                </w:tcPr>
+                <w:p>
+                  <w:pPr>
+                    <w:pBdr>
+                      <w:top w:val="nil"/>
+                      <w:left w:val="nil"/>
+                      <w:bottom w:val="nil"/>
+                      <w:right w:val="nil"/>
+                      <w:between w:val="nil"/>
+                    </w:pBdr>
+                    <w:spacing w:before="120" w:after="120"/>
+                    <w:jc w:val="center"/>
+                    <w:rPr>
+                      <w:rFonts w:ascii="Arial" w:eastAsia="Arial" w:hAnsi="Arial" w:cs="Arial"/>
+                      <w:color w:val="000000"/>
+                      <w:sz w:val="22"/>
+                      <w:szCs w:val="22"/>
+                    </w:rPr>
+                  </w:pPr>
+                  <w:r>
+                    <w:rPr>
+                      <w:rFonts w:ascii="Arial" w:eastAsia="Arial" w:hAnsi="Arial" w:cs="Arial"/>
+                      <w:color w:val="000000"/>
+                      <w:sz w:val="22"/>
+                      <w:szCs w:val="22"/>
+                    </w:rPr>
+                    <w:t>aromano@gmail.com</w:t>
+                  </w:r>
+                </w:p>
+              </w:tc>
+              <w:tc>
+                <w:tcPr>
+                  <w:tcW w:w="1969" w:type="dxa"/>
+                  <w:tcBorders>
+                    <w:top w:val="single" w:sz="4" w:space="0" w:color="000000"/>
+                    <w:left w:val="single" w:sz="4" w:space="0" w:color="000000"/>
+                    <w:bottom w:val="single" w:sz="4" w:space="0" w:color="000000"/>
+                    <w:right w:val="single" w:sz="4" w:space="0" w:color="000000"/>
+                  </w:tcBorders>
+                </w:tcPr>
+                <w:p>
+                  <w:pPr>
+                    <w:pBdr>
+                      <w:top w:val="nil"/>
+                      <w:left w:val="nil"/>
+                      <w:bottom w:val="nil"/>
+                      <w:right w:val="nil"/>
+                      <w:between w:val="nil"/>
+                    </w:pBdr>
+                    <w:spacing w:before="120" w:after="120"/>
+                    <w:jc w:val="center"/>
+                    <w:rPr>
+                      <w:rFonts w:ascii="Arial" w:eastAsia="Arial" w:hAnsi="Arial" w:cs="Arial"/>
+                      <w:color w:val="000000"/>
+                      <w:sz w:val="22"/>
+                      <w:szCs w:val="22"/>
+                    </w:rPr>
+                  </w:pPr>
+                  <w:r>
+                    <w:rPr>
+                      <w:rFonts w:ascii="Arial" w:eastAsia="Arial" w:hAnsi="Arial" w:cs="Arial"/>
+                      <w:color w:val="000000"/>
+                      <w:sz w:val="22"/>
+                      <w:szCs w:val="22"/>
+                    </w:rPr>
+                    <w:t>Aprobación del sistema</w:t>
+                  </w:r>
+                </w:p>
+              </w:tc>
+              <w:tc>
+                <w:tcPr>
+                  <w:tcW w:w="1517" w:type="dxa"/>
+                  <w:tcBorders>
+                    <w:top w:val="single" w:sz="4" w:space="0" w:color="000000"/>
+                    <w:left w:val="single" w:sz="4" w:space="0" w:color="000000"/>
+                    <w:bottom w:val="single" w:sz="4" w:space="0" w:color="000000"/>
+                    <w:right w:val="single" w:sz="4" w:space="0" w:color="000000"/>
+                  </w:tcBorders>
+                </w:tcPr>
+                <w:p>
+                  <w:pPr>
+                    <w:pBdr>
+                      <w:top w:val="nil"/>
+                      <w:left w:val="nil"/>
+                      <w:bottom w:val="nil"/>
+                      <w:right w:val="nil"/>
+                      <w:between w:val="nil"/>
+                    </w:pBdr>
+                    <w:spacing w:before="120" w:after="120"/>
+                    <w:jc w:val="center"/>
+                    <w:rPr>
+                      <w:rFonts w:ascii="Arial" w:eastAsia="Arial" w:hAnsi="Arial" w:cs="Arial"/>
+                      <w:color w:val="000000"/>
+                      <w:sz w:val="22"/>
+                      <w:szCs w:val="22"/>
+                    </w:rPr>
+                  </w:pPr>
+                  <w:r>
+                    <w:rPr>
+                      <w:rFonts w:ascii="Arial" w:eastAsia="Arial" w:hAnsi="Arial" w:cs="Arial"/>
+                      <w:color w:val="000000"/>
+                      <w:sz w:val="22"/>
+                      <w:szCs w:val="22"/>
+                    </w:rPr>
+                    <w:t>Bajo</w:t>
+                  </w:r>
+                </w:p>
+              </w:tc>
+              <w:tc>
+                <w:tcPr>
+                  <w:tcW w:w="1562" w:type="dxa"/>
+                  <w:tcBorders>
+                    <w:top w:val="single" w:sz="4" w:space="0" w:color="000000"/>
+                    <w:left w:val="single" w:sz="4" w:space="0" w:color="000000"/>
+                    <w:bottom w:val="single" w:sz="4" w:space="0" w:color="000000"/>
+                    <w:right w:val="single" w:sz="4" w:space="0" w:color="000000"/>
+                  </w:tcBorders>
+                </w:tcPr>
+                <w:p>
+                  <w:pPr>
+                    <w:pBdr>
+                      <w:top w:val="nil"/>
+                      <w:left w:val="nil"/>
+                      <w:bottom w:val="nil"/>
+                      <w:right w:val="nil"/>
+                      <w:between w:val="nil"/>
+                    </w:pBdr>
+                    <w:spacing w:before="120" w:after="120"/>
+                    <w:jc w:val="center"/>
+                    <w:rPr>
+                      <w:rFonts w:ascii="Arial" w:eastAsia="Arial" w:hAnsi="Arial" w:cs="Arial"/>
+                      <w:color w:val="000000"/>
+                      <w:sz w:val="22"/>
+                      <w:szCs w:val="22"/>
+                    </w:rPr>
+                  </w:pPr>
+                  <w:r>
+                    <w:rPr>
+                      <w:rFonts w:ascii="Arial" w:eastAsia="Arial" w:hAnsi="Arial" w:cs="Arial"/>
+                      <w:color w:val="000000"/>
+                      <w:sz w:val="22"/>
+                      <w:szCs w:val="22"/>
+                    </w:rPr>
+                    <w:t>Bajo</w:t>
+                  </w:r>
+                </w:p>
+              </w:tc>
+              <w:tc>
+                <w:tcPr>
+                  <w:tcW w:w="1574" w:type="dxa"/>
+                  <w:tcBorders>
+                    <w:top w:val="single" w:sz="4" w:space="0" w:color="000000"/>
+                    <w:left w:val="single" w:sz="4" w:space="0" w:color="000000"/>
+                    <w:bottom w:val="single" w:sz="4" w:space="0" w:color="000000"/>
+                    <w:right w:val="single" w:sz="4" w:space="0" w:color="000000"/>
+                  </w:tcBorders>
+                </w:tcPr>
+                <w:p>
+                  <w:pPr>
+                    <w:pBdr>
+                      <w:top w:val="nil"/>
+                      <w:left w:val="nil"/>
+                      <w:bottom w:val="nil"/>
+                      <w:right w:val="nil"/>
+                      <w:between w:val="nil"/>
+                    </w:pBdr>
+                    <w:spacing w:before="120" w:after="120"/>
+                    <w:jc w:val="center"/>
+                    <w:rPr>
+                      <w:rFonts w:ascii="Arial" w:eastAsia="Arial" w:hAnsi="Arial" w:cs="Arial"/>
+                      <w:color w:val="000000"/>
+                      <w:sz w:val="22"/>
+                      <w:szCs w:val="22"/>
+                    </w:rPr>
+                  </w:pPr>
+                  <w:r>
+                    <w:rPr>
+                      <w:rFonts w:ascii="Arial" w:eastAsia="Arial" w:hAnsi="Arial" w:cs="Arial"/>
+                      <w:color w:val="000000"/>
+                      <w:sz w:val="22"/>
+                      <w:szCs w:val="22"/>
+                    </w:rPr>
+                    <w:t>Nada Influyente</w:t>
+                  </w:r>
+                </w:p>
+              </w:tc>
+            </w:tr>
+            <w:tr>
+              <w:tc>
+                <w:tcPr>
+                  <w:tcW w:w="1476" w:type="dxa"/>
+                  <w:tcBorders>
+                    <w:top w:val="single" w:sz="4" w:space="0" w:color="000000"/>
+                    <w:left w:val="single" w:sz="4" w:space="0" w:color="000000"/>
+                    <w:bottom w:val="single" w:sz="4" w:space="0" w:color="000000"/>
+                    <w:right w:val="single" w:sz="4" w:space="0" w:color="000000"/>
+                  </w:tcBorders>
+                </w:tcPr>
+                <w:p>
+                  <w:pPr>
+                    <w:pBdr>
+                      <w:top w:val="nil"/>
+                      <w:left w:val="nil"/>
+                      <w:bottom w:val="nil"/>
+                      <w:right w:val="nil"/>
+                      <w:between w:val="nil"/>
+                    </w:pBdr>
+                    <w:spacing w:before="120" w:after="120"/>
+                    <w:jc w:val="center"/>
+                    <w:rPr>
+                      <w:rFonts w:ascii="Arial" w:eastAsia="Arial" w:hAnsi="Arial" w:cs="Arial"/>
+                      <w:color w:val="000000"/>
+                      <w:sz w:val="22"/>
+                      <w:szCs w:val="22"/>
+                    </w:rPr>
+                  </w:pPr>
+                  <w:r>
+                    <w:rPr>
+                      <w:rFonts w:ascii="Arial" w:eastAsia="Arial" w:hAnsi="Arial" w:cs="Arial"/>
+                      <w:color w:val="000000"/>
+                      <w:sz w:val="22"/>
+                      <w:szCs w:val="22"/>
+                    </w:rPr>
                     <w:t>Valeria Ruiz</w:t>
                   </w:r>
                 </w:p>
@@ -7710,6 +7839,7 @@
                       <w:sz w:val="22"/>
                       <w:szCs w:val="22"/>
                     </w:rPr>
+                    <w:lastRenderedPageBreak/>
                     <w:t xml:space="preserve">Proporcionar </w:t>
                   </w:r>
                   <w:r>
@@ -7768,7 +7898,6 @@
                       <w:sz w:val="22"/>
                       <w:szCs w:val="22"/>
                     </w:rPr>
-                    <w:lastRenderedPageBreak/>
                     <w:t>Hacerl</w:t>
                   </w:r>
                   <w:r>
@@ -9090,19 +9219,8 @@
                       <w:sz w:val="22"/>
                       <w:szCs w:val="22"/>
                     </w:rPr>
-                    <w:t xml:space="preserve">Proporcionar sesiones de capacitación para mantener su </w:t>
-                  </w:r>
-                  <w:proofErr w:type="gramStart"/>
-                  <w:r>
-                    <w:rPr>
-                      <w:rFonts w:ascii="Arial" w:eastAsia="Arial" w:hAnsi="Arial" w:cs="Arial"/>
-                      <w:color w:val="000000"/>
-                      <w:sz w:val="22"/>
-                      <w:szCs w:val="22"/>
-                    </w:rPr>
-                    <w:t>participación activa</w:t>
-                  </w:r>
-                  <w:proofErr w:type="gramEnd"/>
+                    <w:t>Proporcionar sesiones de capacitación para mantener su participación activa</w:t>
+                  </w:r>
                 </w:p>
               </w:tc>
             </w:tr>
@@ -9272,19 +9390,8 @@
                       <w:sz w:val="22"/>
                       <w:szCs w:val="22"/>
                     </w:rPr>
-                    <w:t xml:space="preserve">Proporcionar sesiones de capacitación para mantener su </w:t>
-                  </w:r>
-                  <w:proofErr w:type="gramStart"/>
-                  <w:r>
-                    <w:rPr>
-                      <w:rFonts w:ascii="Arial" w:eastAsia="Arial" w:hAnsi="Arial" w:cs="Arial"/>
-                      <w:color w:val="000000"/>
-                      <w:sz w:val="22"/>
-                      <w:szCs w:val="22"/>
-                    </w:rPr>
-                    <w:t>participación activa</w:t>
-                  </w:r>
-                  <w:proofErr w:type="gramEnd"/>
+                    <w:t>Proporcionar sesiones de capacitación para mantener su participación activa</w:t>
+                  </w:r>
                 </w:p>
               </w:tc>
             </w:tr>
@@ -9455,19 +9562,8 @@
                       <w:sz w:val="22"/>
                       <w:szCs w:val="22"/>
                     </w:rPr>
-                    <w:t xml:space="preserve">Proporcionar sesiones de capacitación para mantener su </w:t>
-                  </w:r>
-                  <w:proofErr w:type="gramStart"/>
-                  <w:r>
-                    <w:rPr>
-                      <w:rFonts w:ascii="Arial" w:eastAsia="Arial" w:hAnsi="Arial" w:cs="Arial"/>
-                      <w:color w:val="000000"/>
-                      <w:sz w:val="22"/>
-                      <w:szCs w:val="22"/>
-                    </w:rPr>
-                    <w:t>participación activa</w:t>
-                  </w:r>
-                  <w:proofErr w:type="gramEnd"/>
+                    <w:t>Proporcionar sesiones de capacitación para mantener su participación activa</w:t>
+                  </w:r>
                 </w:p>
               </w:tc>
             </w:tr>
@@ -9716,7 +9812,6 @@
         </w:rPr>
         <w:tab/>
       </w:r>
-      <w:proofErr w:type="gramStart"/>
       <w:r>
         <w:rPr>
           <w:rFonts w:ascii="Arial" w:eastAsia="Arial" w:hAnsi="Arial" w:cs="Arial"/>
@@ -9724,17 +9819,7 @@
           <w:sz w:val="22"/>
           <w:szCs w:val="22"/>
         </w:rPr>
-        <w:t>Fecha:_</w:t>
-      </w:r>
-      <w:proofErr w:type="gramEnd"/>
-      <w:r>
-        <w:rPr>
-          <w:rFonts w:ascii="Arial" w:eastAsia="Arial" w:hAnsi="Arial" w:cs="Arial"/>
-          <w:color w:val="000000"/>
-          <w:sz w:val="22"/>
-          <w:szCs w:val="22"/>
-        </w:rPr>
-        <w:t>________________</w:t>
+        <w:t>Fecha:_________________</w:t>
       </w:r>
       <w:r>
         <w:rPr>
@@ -9864,7 +9949,6 @@
         </w:rPr>
         <w:tab/>
       </w:r>
-      <w:proofErr w:type="gramStart"/>
       <w:r>
         <w:rPr>
           <w:rFonts w:ascii="Arial" w:eastAsia="Arial" w:hAnsi="Arial" w:cs="Arial"/>
@@ -9872,17 +9956,7 @@
           <w:sz w:val="22"/>
           <w:szCs w:val="22"/>
         </w:rPr>
-        <w:t>Fecha:_</w:t>
-      </w:r>
-      <w:proofErr w:type="gramEnd"/>
-      <w:r>
-        <w:rPr>
-          <w:rFonts w:ascii="Arial" w:eastAsia="Arial" w:hAnsi="Arial" w:cs="Arial"/>
-          <w:color w:val="000000"/>
-          <w:sz w:val="22"/>
-          <w:szCs w:val="22"/>
-        </w:rPr>
-        <w:t>________________</w:t>
+        <w:t>Fecha:_________________</w:t>
       </w:r>
       <w:r>
         <w:rPr>
@@ -10116,7 +10190,6 @@
         <w:color w:val="000000"/>
       </w:rPr>
     </w:pPr>
-    <w:proofErr w:type="spellStart"/>
     <w:r>
       <w:rPr>
         <w:rFonts w:ascii="Arial" w:eastAsia="Arial" w:hAnsi="Arial" w:cs="Arial"/>
@@ -10124,17 +10197,7 @@
         <w:sz w:val="16"/>
         <w:szCs w:val="16"/>
       </w:rPr>
-      <w:t>Template</w:t>
-    </w:r>
-    <w:proofErr w:type="spellEnd"/>
-    <w:r>
-      <w:rPr>
-        <w:rFonts w:ascii="Arial" w:eastAsia="Arial" w:hAnsi="Arial" w:cs="Arial"/>
-        <w:color w:val="000000"/>
-        <w:sz w:val="16"/>
-        <w:szCs w:val="16"/>
-      </w:rPr>
-      <w:t xml:space="preserve"> 2023</w:t>
+      <w:t>Template 2023</w:t>
     </w:r>
   </w:p>
   <w:p>
@@ -10546,7 +10609,14 @@
               <w:rFonts w:ascii="Arial" w:eastAsia="Arial" w:hAnsi="Arial" w:cs="Arial"/>
               <w:color w:val="000000"/>
             </w:rPr>
-            <w:t>Versión 1.0</w:t>
+            <w:t>Versión 1.</w:t>
+          </w:r>
+          <w:r>
+            <w:rPr>
+              <w:rFonts w:ascii="Arial" w:eastAsia="Arial" w:hAnsi="Arial" w:cs="Arial"/>
+              <w:color w:val="000000"/>
+            </w:rPr>
+            <w:t>1</w:t>
           </w:r>
         </w:p>
       </w:tc>
@@ -10575,7 +10645,14 @@
               <w:rFonts w:ascii="Arial" w:eastAsia="Arial" w:hAnsi="Arial" w:cs="Arial"/>
               <w:color w:val="000000"/>
             </w:rPr>
-            <w:t>11/10/23</w:t>
+            <w:t>30</w:t>
+          </w:r>
+          <w:r>
+            <w:rPr>
+              <w:rFonts w:ascii="Arial" w:eastAsia="Arial" w:hAnsi="Arial" w:cs="Arial"/>
+              <w:color w:val="000000"/>
+            </w:rPr>
+            <w:t>/10/23</w:t>
           </w:r>
         </w:p>
       </w:tc>

</xml_diff>